<commit_message>
updating labs 7 and 8 with Susans edits, moving lesson5 code into the right directory to avoid breaking existing links, modifying lesson ppts to reflect correct lesson number
</commit_message>
<xml_diff>
--- a/Complimentary Course Content/Module2/Labs/Module 2 Lesson 7 Lab.docx
+++ b/Complimentary Course Content/Module2/Labs/Module 2 Lesson 7 Lab.docx
@@ -66,7 +66,10 @@
       </w:r>
       <w:proofErr w:type="spellEnd"/>
       <w:r>
-        <w:t xml:space="preserve"> on our microblog, add new posts and remove old posts - CRUD except for no update but you can delete and create a new one with old content.</w:t>
+        <w:t xml:space="preserve"> on our microblog, add new posts and remove old posts </w:t>
+      </w:r>
+      <w:r>
+        <w:t>.</w:t>
       </w:r>
     </w:p>
     <w:p>
@@ -97,7 +100,13 @@
         </w:numPr>
       </w:pPr>
       <w:r>
-        <w:t>Implement React front-end application which displays blog posts and allows for creation of new posts and deletion of old posts</w:t>
+        <w:t xml:space="preserve">Implement </w:t>
+      </w:r>
+      <w:r>
+        <w:t xml:space="preserve">a </w:t>
+      </w:r>
+      <w:r>
+        <w:t>React front-end application which displays blog posts and allows for creation of new posts and deletion of old posts</w:t>
       </w:r>
     </w:p>
     <w:p>
@@ -445,7 +454,7 @@
         </w:numPr>
       </w:pPr>
       <w:r>
-        <w:t>Implement in your React app functionality to send POST requests to create a new blog post</w:t>
+        <w:t>Implement functionality to send POST requests to create a new blog post</w:t>
       </w:r>
     </w:p>
     <w:p>
@@ -457,7 +466,7 @@
         </w:numPr>
       </w:pPr>
       <w:r>
-        <w:t>Implement in your React app functionality to send DELETE requests to remove blog posts</w:t>
+        <w:t>Implement functionality to send DELETE requests to remove blog posts</w:t>
       </w:r>
     </w:p>
     <w:p>
@@ -548,7 +557,10 @@
     </w:p>
     <w:p>
       <w:r>
-        <w:t>The end result of the application is shown in the picture below:</w:t>
+        <w:t xml:space="preserve">The </w:t>
+      </w:r>
+      <w:r>
+        <w:t>final solution will look similar to the screenshot below</w:t>
       </w:r>
     </w:p>
     <w:p>
@@ -610,7 +622,22 @@
     </w:p>
     <w:p>
       <w:r>
-        <w:t>We will start the implementation with creating a new folder as we often do:</w:t>
+        <w:t>C</w:t>
+      </w:r>
+      <w:r>
+        <w:t xml:space="preserve">reating </w:t>
+      </w:r>
+      <w:r>
+        <w:t xml:space="preserve">and navigate to </w:t>
+      </w:r>
+      <w:r>
+        <w:t xml:space="preserve">a new </w:t>
+      </w:r>
+      <w:r>
+        <w:t xml:space="preserve">project </w:t>
+      </w:r>
+      <w:r>
+        <w:t>folder</w:t>
       </w:r>
     </w:p>
     <w:p>
@@ -636,15 +663,30 @@
         <w:spacing w:before="220"/>
       </w:pPr>
       <w:r>
-        <w:t>The project structure will look like this when we are done:</w:t>
-      </w:r>
-    </w:p>
-    <w:p>
-      <w:pPr>
-        <w:pStyle w:val="Code"/>
-        <w:ind w:left="360"/>
-      </w:pPr>
-      <w:r>
+        <w:t>The project structure will look like t</w:t>
+      </w:r>
+      <w:r>
+        <w:t>his</w:t>
+      </w:r>
+      <w:r>
+        <w:t xml:space="preserve"> when we are done</w:t>
+      </w:r>
+      <w:r>
+        <w:t>.</w:t>
+      </w:r>
+    </w:p>
+    <w:p>
+      <w:pPr>
+        <w:pStyle w:val="Code"/>
+        <w:ind w:left="360"/>
+        <w:rPr>
+          <w:lang w:val="fr-CA"/>
+        </w:rPr>
+      </w:pPr>
+      <w:r>
+        <w:rPr>
+          <w:lang w:val="fr-CA"/>
+        </w:rPr>
         <w:t>module-2-lesson-7-lab</w:t>
       </w:r>
     </w:p>
@@ -652,8 +694,14 @@
       <w:pPr>
         <w:pStyle w:val="Code"/>
         <w:ind w:left="360"/>
-      </w:pPr>
-      <w:r>
+        <w:rPr>
+          <w:lang w:val="fr-CA"/>
+        </w:rPr>
+      </w:pPr>
+      <w:r>
+        <w:rPr>
+          <w:lang w:val="fr-CA"/>
+        </w:rPr>
         <w:t xml:space="preserve">  /components</w:t>
       </w:r>
     </w:p>
@@ -661,8 +709,14 @@
       <w:pPr>
         <w:pStyle w:val="Code"/>
         <w:ind w:left="360"/>
-      </w:pPr>
-      <w:r>
+        <w:rPr>
+          <w:lang w:val="fr-CA"/>
+        </w:rPr>
+      </w:pPr>
+      <w:r>
+        <w:rPr>
+          <w:lang w:val="fr-CA"/>
+        </w:rPr>
         <w:t xml:space="preserve">    app.js</w:t>
       </w:r>
     </w:p>
@@ -670,8 +724,14 @@
       <w:pPr>
         <w:pStyle w:val="Code"/>
         <w:ind w:left="360"/>
-      </w:pPr>
-      <w:r>
+        <w:rPr>
+          <w:lang w:val="fr-CA"/>
+        </w:rPr>
+      </w:pPr>
+      <w:r>
+        <w:rPr>
+          <w:lang w:val="fr-CA"/>
+        </w:rPr>
         <w:t xml:space="preserve">  /node_modules</w:t>
       </w:r>
     </w:p>
@@ -679,8 +739,14 @@
       <w:pPr>
         <w:pStyle w:val="Code"/>
         <w:ind w:left="360"/>
-      </w:pPr>
-      <w:r>
+        <w:rPr>
+          <w:lang w:val="fr-CA"/>
+        </w:rPr>
+      </w:pPr>
+      <w:r>
+        <w:rPr>
+          <w:lang w:val="fr-CA"/>
+        </w:rPr>
         <w:t xml:space="preserve">  /public</w:t>
       </w:r>
     </w:p>
@@ -688,8 +754,14 @@
       <w:pPr>
         <w:pStyle w:val="Code"/>
         <w:ind w:left="360"/>
-      </w:pPr>
-      <w:r>
+        <w:rPr>
+          <w:lang w:val="fr-CA"/>
+        </w:rPr>
+      </w:pPr>
+      <w:r>
+        <w:rPr>
+          <w:lang w:val="fr-CA"/>
+        </w:rPr>
         <w:t xml:space="preserve">    /js</w:t>
       </w:r>
     </w:p>
@@ -697,8 +769,14 @@
       <w:pPr>
         <w:pStyle w:val="Code"/>
         <w:ind w:left="360"/>
-      </w:pPr>
-      <w:r>
+        <w:rPr>
+          <w:lang w:val="fr-CA"/>
+        </w:rPr>
+      </w:pPr>
+      <w:r>
+        <w:rPr>
+          <w:lang w:val="fr-CA"/>
+        </w:rPr>
         <w:t xml:space="preserve">      bundle.js</w:t>
       </w:r>
     </w:p>
@@ -706,8 +784,14 @@
       <w:pPr>
         <w:pStyle w:val="Code"/>
         <w:ind w:left="360"/>
-      </w:pPr>
-      <w:r>
+        <w:rPr>
+          <w:lang w:val="fr-CA"/>
+        </w:rPr>
+      </w:pPr>
+      <w:r>
+        <w:rPr>
+          <w:lang w:val="fr-CA"/>
+        </w:rPr>
         <w:t xml:space="preserve">      fetch.polyfill.js</w:t>
       </w:r>
     </w:p>
@@ -717,7 +801,13 @@
         <w:ind w:left="360"/>
       </w:pPr>
       <w:r>
-        <w:t xml:space="preserve">    index.html</w:t>
+        <w:rPr>
+          <w:lang w:val="fr-CA"/>
+        </w:rPr>
+        <w:t xml:space="preserve">    </w:t>
+      </w:r>
+      <w:r>
+        <w:t>index.html</w:t>
       </w:r>
     </w:p>
     <w:p>
@@ -753,6 +843,7 @@
         <w:ind w:left="360"/>
       </w:pPr>
       <w:r>
+        <w:lastRenderedPageBreak/>
         <w:t xml:space="preserve">  README.md</w:t>
       </w:r>
     </w:p>
@@ -762,7 +853,6 @@
         <w:ind w:left="360"/>
       </w:pPr>
       <w:r>
-        <w:lastRenderedPageBreak/>
         <w:t xml:space="preserve">  start.sh</w:t>
       </w:r>
     </w:p>
@@ -780,7 +870,13 @@
         <w:spacing w:before="220"/>
       </w:pPr>
       <w:r>
-        <w:t>Right after that, copy the files from the previous lab in which we created a REST API which uses Azure Table. We will build our front-end React interface on top of the RESTful API code. However, we will need to use additional dependencies such as these:</w:t>
+        <w:t>C</w:t>
+      </w:r>
+      <w:r>
+        <w:t xml:space="preserve">opy the files from the previous lab in which we created a REST API which uses Azure Table. We will build our front-end React interface on top of the RESTful API code. However, we will need to use additional dependencies </w:t>
+      </w:r>
+      <w:r>
+        <w:t>including:</w:t>
       </w:r>
     </w:p>
     <w:p>
@@ -799,7 +895,10 @@
         <w:t xml:space="preserve"> </w:t>
       </w:r>
       <w:r>
-        <w:t>We need this tool for converting JSX (a special language for React) into regular JavaScript which will run in the browser.</w:t>
+        <w:t xml:space="preserve">to </w:t>
+      </w:r>
+      <w:r>
+        <w:t>convert JSX (a special language for React) into JavaScript which will run in the browser.</w:t>
       </w:r>
     </w:p>
     <w:p>
@@ -812,7 +911,10 @@
         <w:spacing w:before="220"/>
       </w:pPr>
       <w:r>
-        <w:t>React: A front-end library for web User Interface</w:t>
+        <w:t>React: A front-end library for web User Interfac</w:t>
+      </w:r>
+      <w:r>
+        <w:t>es</w:t>
       </w:r>
     </w:p>
     <w:p>
@@ -833,7 +935,19 @@
       <w:proofErr w:type="spellEnd"/>
       <w:proofErr w:type="gramEnd"/>
       <w:r>
-        <w:t xml:space="preserve"> file you copies from the previous lab does NOT have all the dependencies we need. You have an option of copying </w:t>
+        <w:t xml:space="preserve"> file you copie</w:t>
+      </w:r>
+      <w:r>
+        <w:t>d</w:t>
+      </w:r>
+      <w:r>
+        <w:t xml:space="preserve"> from the previous lab does NOT have all the dependencies we need. You </w:t>
+      </w:r>
+      <w:r>
+        <w:t>can either copy</w:t>
+      </w:r>
+      <w:r>
+        <w:t xml:space="preserve"> </w:t>
       </w:r>
       <w:proofErr w:type="spellStart"/>
       <w:proofErr w:type="gramStart"/>
@@ -862,7 +976,7 @@
       </w:r>
       <w:proofErr w:type="spellEnd"/>
       <w:r>
-        <w:t>, or installing the packages manually using this command:</w:t>
+        <w:t>, or install the packages manually using this command:</w:t>
       </w:r>
     </w:p>
     <w:p>
@@ -879,248 +993,369 @@
         <w:spacing w:before="220"/>
       </w:pPr>
       <w:r>
-        <w:t xml:space="preserve">If you going the manual route, then in addition to the dev dependencies, we also need to add a few configurations for the Babel. You can do it right there in the </w:t>
+        <w:t xml:space="preserve">If </w:t>
+      </w:r>
+      <w:r>
+        <w:t xml:space="preserve">you install the packages manually you </w:t>
+      </w:r>
+      <w:r>
+        <w:t>also need to add a few configurations for</w:t>
+      </w:r>
+      <w:r>
+        <w:t xml:space="preserve"> </w:t>
+      </w:r>
+      <w:r>
+        <w:t xml:space="preserve">Babel </w:t>
+      </w:r>
+      <w:proofErr w:type="gramStart"/>
+      <w:r>
+        <w:t xml:space="preserve">in  </w:t>
+      </w:r>
+      <w:proofErr w:type="spellStart"/>
+      <w:r>
+        <w:rPr>
+          <w:rFonts w:ascii="Courier" w:hAnsi="Courier"/>
+        </w:rPr>
+        <w:t>package</w:t>
+      </w:r>
+      <w:proofErr w:type="gramEnd"/>
+      <w:r>
+        <w:rPr>
+          <w:rFonts w:ascii="Courier" w:hAnsi="Courier"/>
+        </w:rPr>
+        <w:t>.json</w:t>
+      </w:r>
+      <w:proofErr w:type="spellEnd"/>
+      <w:r>
+        <w:t xml:space="preserve">. Add the following lines which start with babel after </w:t>
+      </w:r>
+      <w:proofErr w:type="spellStart"/>
+      <w:r>
+        <w:rPr>
+          <w:rFonts w:ascii="Courier" w:hAnsi="Courier"/>
+        </w:rPr>
+        <w:t>devDependencies</w:t>
+      </w:r>
+      <w:proofErr w:type="spellEnd"/>
+      <w:r>
+        <w:t>.</w:t>
+      </w:r>
+    </w:p>
+    <w:p>
+      <w:pPr>
+        <w:pStyle w:val="Code"/>
+        <w:ind w:left="360"/>
+      </w:pPr>
+      <w:r>
+        <w:t>"devDependencies": {</w:t>
+      </w:r>
+    </w:p>
+    <w:p>
+      <w:pPr>
+        <w:pStyle w:val="Code"/>
+        <w:ind w:left="360"/>
+      </w:pPr>
+      <w:r>
+        <w:t xml:space="preserve">    "babel-cli": "^6.9.0",</w:t>
+      </w:r>
+    </w:p>
+    <w:p>
+      <w:pPr>
+        <w:pStyle w:val="Code"/>
+        <w:ind w:left="360"/>
+      </w:pPr>
+      <w:r>
+        <w:t xml:space="preserve">    "babel-preset-es2015": "^6.9.0",</w:t>
+      </w:r>
+    </w:p>
+    <w:p>
+      <w:pPr>
+        <w:pStyle w:val="Code"/>
+        <w:ind w:left="360"/>
+      </w:pPr>
+      <w:r>
+        <w:t xml:space="preserve">    "babel-preset-react": "^6.5.0",</w:t>
+      </w:r>
+    </w:p>
+    <w:p>
+      <w:pPr>
+        <w:pStyle w:val="Code"/>
+        <w:ind w:left="360"/>
+      </w:pPr>
+      <w:r>
+        <w:t xml:space="preserve">    "expect.js": "0.3.1",</w:t>
+      </w:r>
+    </w:p>
+    <w:p>
+      <w:pPr>
+        <w:pStyle w:val="Code"/>
+        <w:ind w:left="360"/>
+      </w:pPr>
+      <w:r>
+        <w:t xml:space="preserve">    "mocha": "2.5.3",</w:t>
+      </w:r>
+    </w:p>
+    <w:p>
+      <w:pPr>
+        <w:pStyle w:val="Code"/>
+        <w:ind w:left="360"/>
+      </w:pPr>
+      <w:r>
+        <w:t xml:space="preserve">    "superagent": "0.20.0"</w:t>
+      </w:r>
+    </w:p>
+    <w:p>
+      <w:pPr>
+        <w:pStyle w:val="Code"/>
+        <w:ind w:left="360"/>
+      </w:pPr>
+      <w:r>
+        <w:t xml:space="preserve">  },</w:t>
+      </w:r>
+    </w:p>
+    <w:p>
+      <w:pPr>
+        <w:pStyle w:val="Code"/>
+        <w:ind w:left="360"/>
+      </w:pPr>
+      <w:r>
+        <w:t xml:space="preserve">  "babel": {</w:t>
+      </w:r>
+    </w:p>
+    <w:p>
+      <w:pPr>
+        <w:pStyle w:val="Code"/>
+        <w:ind w:left="360"/>
+      </w:pPr>
+      <w:r>
+        <w:t xml:space="preserve">    "presets": [</w:t>
+      </w:r>
+    </w:p>
+    <w:p>
+      <w:pPr>
+        <w:pStyle w:val="Code"/>
+        <w:ind w:left="360"/>
+      </w:pPr>
+      <w:r>
+        <w:t xml:space="preserve">      "es2015",</w:t>
+      </w:r>
+    </w:p>
+    <w:p>
+      <w:pPr>
+        <w:pStyle w:val="Code"/>
+        <w:ind w:left="360"/>
+      </w:pPr>
+      <w:r>
+        <w:t xml:space="preserve">      "react"</w:t>
+      </w:r>
+    </w:p>
+    <w:p>
+      <w:pPr>
+        <w:pStyle w:val="Code"/>
+        <w:ind w:left="360"/>
+      </w:pPr>
+      <w:r>
+        <w:t xml:space="preserve">    ]</w:t>
+      </w:r>
+    </w:p>
+    <w:p>
+      <w:pPr>
+        <w:pStyle w:val="Code"/>
+        <w:ind w:left="360"/>
+      </w:pPr>
+      <w:r>
+        <w:t xml:space="preserve">  }</w:t>
+      </w:r>
+    </w:p>
+    <w:p>
+      <w:pPr>
+        <w:spacing w:before="220"/>
+      </w:pPr>
+      <w:r>
+        <w:t xml:space="preserve">In </w:t>
+      </w:r>
+      <w:r>
+        <w:t xml:space="preserve">addition to </w:t>
+      </w:r>
+      <w:r>
+        <w:t>the “</w:t>
+      </w:r>
+      <w:r>
+        <w:t>test</w:t>
+      </w:r>
+      <w:r>
+        <w:t>”</w:t>
+      </w:r>
+      <w:r>
+        <w:t xml:space="preserve"> and </w:t>
+      </w:r>
+      <w:r>
+        <w:t>“</w:t>
+      </w:r>
+      <w:r>
+        <w:t>start</w:t>
+      </w:r>
+      <w:r>
+        <w:t>”</w:t>
+      </w:r>
+      <w:r>
+        <w:t xml:space="preserve"> which you already have from the previous project</w:t>
+      </w:r>
+      <w:r>
+        <w:t xml:space="preserve"> we will add two additional scripts to the </w:t>
       </w:r>
       <w:proofErr w:type="spellStart"/>
       <w:proofErr w:type="gramStart"/>
       <w:r>
-        <w:rPr>
-          <w:rFonts w:ascii="Courier" w:hAnsi="Courier"/>
-        </w:rPr>
         <w:t>package.json</w:t>
       </w:r>
       <w:proofErr w:type="spellEnd"/>
       <w:proofErr w:type="gramEnd"/>
       <w:r>
-        <w:t xml:space="preserve">. Add the following lines which start with babel after </w:t>
+        <w:t xml:space="preserve"> file</w:t>
+      </w:r>
+      <w:r>
+        <w:t xml:space="preserve">: </w:t>
+      </w:r>
+    </w:p>
+    <w:p>
+      <w:pPr>
+        <w:pStyle w:val="ListParagraph"/>
+        <w:numPr>
+          <w:ilvl w:val="0"/>
+          <w:numId w:val="22"/>
+        </w:numPr>
+        <w:spacing w:before="220"/>
+      </w:pPr>
+      <w:r>
+        <w:rPr>
+          <w:rFonts w:ascii="Courier" w:hAnsi="Courier"/>
+        </w:rPr>
+        <w:t>build</w:t>
+      </w:r>
+      <w:r>
+        <w:t xml:space="preserve"> </w:t>
+      </w:r>
+      <w:r>
+        <w:t>- to</w:t>
+      </w:r>
+      <w:r>
+        <w:t xml:space="preserve"> compile JSX into regular JavaScript which we need to do in order to run our React code in the browser </w:t>
+      </w:r>
+    </w:p>
+    <w:p>
+      <w:pPr>
+        <w:pStyle w:val="ListParagraph"/>
+        <w:numPr>
+          <w:ilvl w:val="0"/>
+          <w:numId w:val="22"/>
+        </w:numPr>
+        <w:spacing w:before="220"/>
+      </w:pPr>
+      <w:r>
+        <w:rPr>
+          <w:rFonts w:ascii="Courier" w:hAnsi="Courier"/>
+        </w:rPr>
+        <w:t>build-watch</w:t>
+      </w:r>
+      <w:r>
+        <w:t xml:space="preserve"> – to </w:t>
+      </w:r>
+      <w:r>
+        <w:t>compile the code</w:t>
+      </w:r>
+      <w:r>
+        <w:t xml:space="preserve"> and </w:t>
+      </w:r>
+      <w:r>
+        <w:t>stay running to monitor file changes</w:t>
+      </w:r>
+      <w:r>
+        <w:t xml:space="preserve">. This is helpful during development </w:t>
+      </w:r>
+      <w:r>
+        <w:t xml:space="preserve">because this way developers won't have to re-run the task over and over. </w:t>
+      </w:r>
+    </w:p>
+    <w:p>
+      <w:pPr>
+        <w:spacing w:before="220"/>
+      </w:pPr>
+      <w:r>
+        <w:t>The</w:t>
+      </w:r>
+      <w:r>
+        <w:t>se</w:t>
+      </w:r>
+      <w:r>
+        <w:t xml:space="preserve"> new scripts use Babel command </w:t>
       </w:r>
       <w:proofErr w:type="spellStart"/>
       <w:r>
-        <w:rPr>
-          <w:rFonts w:ascii="Courier" w:hAnsi="Courier"/>
-        </w:rPr>
-        <w:t>devDependencies</w:t>
+        <w:t xml:space="preserve">with </w:t>
+      </w:r>
+      <w:r>
+        <w:rPr>
+          <w:rFonts w:ascii="Courier" w:hAnsi="Courier"/>
+        </w:rPr>
+        <w:t>--out</w:t>
       </w:r>
       <w:proofErr w:type="spellEnd"/>
       <w:r>
-        <w:t>:</w:t>
-      </w:r>
-    </w:p>
-    <w:p>
-      <w:pPr>
-        <w:pStyle w:val="Code"/>
-        <w:ind w:left="360"/>
-      </w:pPr>
-      <w:r>
-        <w:t>"devDependencies": {</w:t>
-      </w:r>
-    </w:p>
-    <w:p>
-      <w:pPr>
-        <w:pStyle w:val="Code"/>
-        <w:ind w:left="360"/>
-      </w:pPr>
-      <w:r>
-        <w:t xml:space="preserve">    "babel-cli": "^6.9.0",</w:t>
-      </w:r>
-    </w:p>
-    <w:p>
-      <w:pPr>
-        <w:pStyle w:val="Code"/>
-        <w:ind w:left="360"/>
-      </w:pPr>
-      <w:r>
-        <w:t xml:space="preserve">    "babel-preset-es2015": "^6.9.0",</w:t>
-      </w:r>
-    </w:p>
-    <w:p>
-      <w:pPr>
-        <w:pStyle w:val="Code"/>
-        <w:ind w:left="360"/>
-      </w:pPr>
-      <w:r>
-        <w:t xml:space="preserve">    "babel-preset-react": "^6.5.0",</w:t>
-      </w:r>
-    </w:p>
-    <w:p>
-      <w:pPr>
-        <w:pStyle w:val="Code"/>
-        <w:ind w:left="360"/>
-      </w:pPr>
-      <w:r>
-        <w:t xml:space="preserve">    "expect.js": "0.3.1",</w:t>
-      </w:r>
-    </w:p>
-    <w:p>
-      <w:pPr>
-        <w:pStyle w:val="Code"/>
-        <w:ind w:left="360"/>
-      </w:pPr>
-      <w:r>
-        <w:t xml:space="preserve">    "mocha": "2.5.3",</w:t>
-      </w:r>
-    </w:p>
-    <w:p>
-      <w:pPr>
-        <w:pStyle w:val="Code"/>
-        <w:ind w:left="360"/>
-      </w:pPr>
-      <w:r>
-        <w:t xml:space="preserve">    "superagent": "0.20.0"</w:t>
-      </w:r>
-    </w:p>
-    <w:p>
-      <w:pPr>
-        <w:pStyle w:val="Code"/>
-        <w:ind w:left="360"/>
-      </w:pPr>
-      <w:r>
-        <w:t xml:space="preserve">  },</w:t>
-      </w:r>
-    </w:p>
-    <w:p>
-      <w:pPr>
-        <w:pStyle w:val="Code"/>
-        <w:ind w:left="360"/>
-      </w:pPr>
-      <w:r>
-        <w:t xml:space="preserve">  "babel": {</w:t>
-      </w:r>
-    </w:p>
-    <w:p>
-      <w:pPr>
-        <w:pStyle w:val="Code"/>
-        <w:ind w:left="360"/>
-      </w:pPr>
-      <w:r>
-        <w:t xml:space="preserve">    "presets": [</w:t>
-      </w:r>
-    </w:p>
-    <w:p>
-      <w:pPr>
-        <w:pStyle w:val="Code"/>
-        <w:ind w:left="360"/>
-      </w:pPr>
-      <w:r>
-        <w:t xml:space="preserve">      "es2015",</w:t>
-      </w:r>
-    </w:p>
-    <w:p>
-      <w:pPr>
-        <w:pStyle w:val="Code"/>
-        <w:ind w:left="360"/>
-      </w:pPr>
-      <w:r>
-        <w:t xml:space="preserve">      "react"</w:t>
-      </w:r>
-    </w:p>
-    <w:p>
-      <w:pPr>
-        <w:pStyle w:val="Code"/>
-        <w:ind w:left="360"/>
-      </w:pPr>
-      <w:r>
-        <w:t xml:space="preserve">    ]</w:t>
-      </w:r>
-    </w:p>
-    <w:p>
-      <w:pPr>
-        <w:pStyle w:val="Code"/>
-        <w:ind w:left="360"/>
-      </w:pPr>
-      <w:r>
-        <w:t xml:space="preserve">  }</w:t>
-      </w:r>
-    </w:p>
-    <w:p>
-      <w:pPr>
-        <w:spacing w:before="220"/>
-      </w:pPr>
-      <w:r>
-        <w:t xml:space="preserve">One last step, in regards to the </w:t>
+        <w:rPr>
+          <w:rFonts w:ascii="Courier" w:hAnsi="Courier"/>
+        </w:rPr>
+        <w:t>-file</w:t>
+      </w:r>
+      <w:r>
+        <w:t xml:space="preserve"> and </w:t>
+      </w:r>
+      <w:r>
+        <w:rPr>
+          <w:rFonts w:ascii="Courier" w:hAnsi="Courier"/>
+        </w:rPr>
+        <w:t>--watch</w:t>
+      </w:r>
+      <w:r>
+        <w:t xml:space="preserve"> options. </w:t>
+      </w:r>
+      <w:r>
+        <w:t xml:space="preserve">Below is the updated </w:t>
       </w:r>
       <w:proofErr w:type="spellStart"/>
       <w:proofErr w:type="gramStart"/>
       <w:r>
-        <w:rPr>
-          <w:rFonts w:ascii="Courier" w:hAnsi="Courier"/>
-        </w:rPr>
         <w:t>package.json</w:t>
       </w:r>
       <w:proofErr w:type="spellEnd"/>
       <w:proofErr w:type="gramEnd"/>
       <w:r>
-        <w:t xml:space="preserve"> file, is the </w:t>
+        <w:t xml:space="preserve"> including these new scripts.</w:t>
+      </w:r>
+    </w:p>
+    <w:p>
+      <w:pPr>
+        <w:spacing w:before="220"/>
+      </w:pPr>
+      <w:r>
+        <w:lastRenderedPageBreak/>
+        <w:t>Note: s</w:t>
+      </w:r>
+      <w:r>
+        <w:t xml:space="preserve">ource maps is a useful feature which </w:t>
+      </w:r>
+      <w:r>
+        <w:t xml:space="preserve">allows you </w:t>
+      </w:r>
+      <w:r>
+        <w:t xml:space="preserve">to see the JSX line numbers and code in </w:t>
       </w:r>
       <w:proofErr w:type="spellStart"/>
       <w:r>
-        <w:t>npm</w:t>
+        <w:t>DevTools</w:t>
       </w:r>
       <w:proofErr w:type="spellEnd"/>
       <w:r>
-        <w:t xml:space="preserve"> scripts for testing, compilation and development. I recommend creating two more scripts in addition to test and start which you already have from the previous project. The new scripts are </w:t>
-      </w:r>
-      <w:r>
-        <w:rPr>
-          <w:rFonts w:ascii="Courier" w:hAnsi="Courier"/>
-        </w:rPr>
-        <w:t>build</w:t>
-      </w:r>
-      <w:r>
-        <w:t xml:space="preserve"> and </w:t>
-      </w:r>
-      <w:r>
-        <w:rPr>
-          <w:rFonts w:ascii="Courier" w:hAnsi="Courier"/>
-        </w:rPr>
-        <w:t>build-watch</w:t>
-      </w:r>
-      <w:r>
-        <w:t xml:space="preserve">. The former will compile JSX into regular JavaScript which we need to do in order to run our React code in the browser. The latter will also compile the code, but it will stay running to monitor for any file changes which is great for development because this way developers won't have to re-run the task over and over. The new scripts use Babel command </w:t>
-      </w:r>
-      <w:proofErr w:type="spellStart"/>
-      <w:r>
-        <w:t xml:space="preserve">with </w:t>
-      </w:r>
-      <w:r>
-        <w:rPr>
-          <w:rFonts w:ascii="Courier" w:hAnsi="Courier"/>
-        </w:rPr>
-        <w:t>--out</w:t>
-      </w:r>
-      <w:proofErr w:type="spellEnd"/>
-      <w:r>
-        <w:rPr>
-          <w:rFonts w:ascii="Courier" w:hAnsi="Courier"/>
-        </w:rPr>
-        <w:t>-file</w:t>
-      </w:r>
-      <w:r>
-        <w:t xml:space="preserve"> and </w:t>
-      </w:r>
-      <w:r>
-        <w:rPr>
-          <w:rFonts w:ascii="Courier" w:hAnsi="Courier"/>
-        </w:rPr>
-        <w:t>--watch</w:t>
-      </w:r>
-      <w:r>
-        <w:t xml:space="preserve"> options. The source maps </w:t>
-      </w:r>
-      <w:proofErr w:type="gramStart"/>
-      <w:r>
-        <w:t>is</w:t>
-      </w:r>
-      <w:proofErr w:type="gramEnd"/>
-      <w:r>
-        <w:t xml:space="preserve"> a useful feature which will allow to see the JSX line numbers and code in </w:t>
-      </w:r>
-      <w:proofErr w:type="spellStart"/>
-      <w:r>
-        <w:t>DevTools</w:t>
-      </w:r>
-      <w:proofErr w:type="spellEnd"/>
-      <w:r>
         <w:t xml:space="preserve"> and not the compiled code line numbers.</w:t>
       </w:r>
     </w:p>
@@ -1130,7 +1365,6 @@
         <w:ind w:left="360"/>
       </w:pPr>
       <w:r>
-        <w:lastRenderedPageBreak/>
         <w:t>"scripts": {</w:t>
       </w:r>
     </w:p>
@@ -1173,10 +1407,7 @@
         <w:ind w:left="360"/>
       </w:pPr>
       <w:r>
-        <w:t xml:space="preserve">    "build-watch": </w:t>
-      </w:r>
-      <w:r>
-        <w:t>"./node_modules/.bin/</w:t>
+        <w:t xml:space="preserve">    "build-watch": "./node_modules/.bin/</w:t>
       </w:r>
       <w:r>
         <w:t>babel components/app.jsx  --watch --out-file public/js/bundle.js  --source-maps inline"</w:t>
@@ -1196,7 +1427,7 @@
         <w:spacing w:before="220"/>
       </w:pPr>
       <w:r>
-        <w:t xml:space="preserve">Make sure it's a valid JSON, i.e., you have all the commas and all the double quotes in the right place. If you experience any type of issues while manually enhancing the </w:t>
+        <w:t xml:space="preserve">Make sure it's valid JSON, i.e., you have all the commas and all the double quotes in the right place. If you experience any type of issues while manually enhancing the </w:t>
       </w:r>
       <w:proofErr w:type="spellStart"/>
       <w:proofErr w:type="gramStart"/>
@@ -1209,7 +1440,10 @@
       <w:proofErr w:type="spellEnd"/>
       <w:proofErr w:type="gramEnd"/>
       <w:r>
-        <w:t xml:space="preserve"> file, refer to the final version in the source code for this lab.</w:t>
+        <w:t xml:space="preserve"> file, refer to the final version in the source code for this lab</w:t>
+      </w:r>
+      <w:r>
+        <w:t xml:space="preserve"> for the correct code.</w:t>
       </w:r>
     </w:p>
     <w:p>
@@ -1248,7 +1482,10 @@
       </w:r>
       <w:proofErr w:type="spellEnd"/>
       <w:r>
-        <w:t>. At the high level, it'll look like this:</w:t>
+        <w:t xml:space="preserve">. </w:t>
+      </w:r>
+      <w:r>
+        <w:t>The basic structure will be something like this:</w:t>
       </w:r>
     </w:p>
     <w:p>
@@ -1584,6 +1821,7 @@
         <w:ind w:left="360"/>
       </w:pPr>
       <w:r>
+        <w:lastRenderedPageBreak/>
         <w:t xml:space="preserve">  },</w:t>
       </w:r>
     </w:p>
@@ -1620,7 +1858,6 @@
         <w:ind w:left="360"/>
       </w:pPr>
       <w:r>
-        <w:lastRenderedPageBreak/>
         <w:t>})</w:t>
       </w:r>
     </w:p>
@@ -1644,7 +1881,13 @@
         <w:spacing w:before="220"/>
       </w:pPr>
       <w:r>
-        <w:t xml:space="preserve">If the structure above is understood, then let's proceed to the implementation of the methods in the three components. For AJAX/XHR requests to the server, we will be using fetch API. If you have to support an old browser which does not support fetch API, then in the </w:t>
+        <w:t xml:space="preserve">For AJAX/XHR requests to the server we will </w:t>
+      </w:r>
+      <w:r>
+        <w:t>use the</w:t>
+      </w:r>
+      <w:r>
+        <w:t xml:space="preserve"> fetch API. If you have to support an old browser which does not support fetch API, then in the </w:t>
       </w:r>
       <w:r>
         <w:rPr>
@@ -1653,7 +1896,7 @@
         <w:t>index.html</w:t>
       </w:r>
       <w:r>
-        <w:t xml:space="preserve">, we will include a </w:t>
+        <w:t xml:space="preserve"> include a </w:t>
       </w:r>
       <w:proofErr w:type="spellStart"/>
       <w:r>
@@ -1661,15 +1904,45 @@
       </w:r>
       <w:proofErr w:type="spellEnd"/>
       <w:r>
-        <w:t xml:space="preserve"> to provide the fetch functionality.</w:t>
+        <w:t xml:space="preserve"> to </w:t>
+      </w:r>
+      <w:r>
+        <w:t>support</w:t>
+      </w:r>
+      <w:r>
+        <w:t xml:space="preserve"> the fetch functionality.</w:t>
       </w:r>
     </w:p>
     <w:p>
       <w:pPr>
         <w:spacing w:before="220"/>
-      </w:pPr>
-      <w:r>
-        <w:t xml:space="preserve">First of all, we set the mode to strict which will tell browsers that we are using ES6/ES2015 syntax. Then, we store the base URL to the REST API. In our case, it's hosted on the same domain so there's no need for the domain name. Also, we'll be using </w:t>
+        <w:rPr>
+          <w:rFonts w:ascii="Courier" w:hAnsi="Courier"/>
+        </w:rPr>
+      </w:pPr>
+      <w:r>
+        <w:t>S</w:t>
+      </w:r>
+      <w:r>
+        <w:t xml:space="preserve">et the mode to strict </w:t>
+      </w:r>
+      <w:r>
+        <w:t>tells</w:t>
+      </w:r>
+      <w:r>
+        <w:t xml:space="preserve"> browsers we are using ES6/ES2015 syntax. Then, store the base URL to the REST API. In our case, it's hosted on the same domain so there's no need for the domain name. </w:t>
+      </w:r>
+      <w:r>
+        <w:t>W</w:t>
+      </w:r>
+      <w:r>
+        <w:t>e'l</w:t>
+      </w:r>
+      <w:r>
+        <w:t>l use</w:t>
+      </w:r>
+      <w:r>
+        <w:t xml:space="preserve"> </w:t>
       </w:r>
       <w:proofErr w:type="spellStart"/>
       <w:r>
@@ -1680,7 +1953,13 @@
       </w:r>
       <w:proofErr w:type="spellEnd"/>
       <w:r>
-        <w:t xml:space="preserve"> quite a lot so it pays to save it in a short variable </w:t>
+        <w:t xml:space="preserve"> </w:t>
+      </w:r>
+      <w:r>
+        <w:t>more than once</w:t>
+      </w:r>
+      <w:r>
+        <w:t xml:space="preserve"> so it pays to save it in a short variable </w:t>
       </w:r>
       <w:proofErr w:type="spellStart"/>
       <w:r>
@@ -1690,8 +1969,30 @@
         <w:t>fD</w:t>
       </w:r>
       <w:proofErr w:type="spellEnd"/>
-      <w:r>
-        <w:t>.</w:t>
+    </w:p>
+    <w:p>
+      <w:pPr>
+        <w:spacing w:before="220"/>
+      </w:pPr>
+      <w:r>
+        <w:rPr>
+          <w:rFonts w:ascii="Courier" w:hAnsi="Courier"/>
+        </w:rPr>
+        <w:t xml:space="preserve">Add the following code to your </w:t>
+      </w:r>
+      <w:proofErr w:type="spellStart"/>
+      <w:r>
+        <w:rPr>
+          <w:rFonts w:ascii="Courier" w:hAnsi="Courier"/>
+        </w:rPr>
+        <w:t>app.jsx</w:t>
+      </w:r>
+      <w:proofErr w:type="spellEnd"/>
+      <w:r>
+        <w:rPr>
+          <w:rFonts w:ascii="Courier" w:hAnsi="Courier"/>
+        </w:rPr>
+        <w:t xml:space="preserve"> file</w:t>
       </w:r>
     </w:p>
     <w:p>
@@ -1732,7 +2033,34 @@
         <w:spacing w:before="220"/>
       </w:pPr>
       <w:r>
-        <w:t xml:space="preserve">Right after that we create our main component App which will have the logic to fetch the list of posts. It's absolutely necessary to initialize the state by setting it to some value like null. The fetching is triggered in </w:t>
+        <w:t>After</w:t>
+      </w:r>
+      <w:r>
+        <w:t xml:space="preserve"> we create our main component App which </w:t>
+      </w:r>
+      <w:r>
+        <w:t>has</w:t>
+      </w:r>
+      <w:r>
+        <w:t xml:space="preserve"> the logic to fetch the list of posts. </w:t>
+      </w:r>
+      <w:r>
+        <w:t>We must</w:t>
+      </w:r>
+      <w:r>
+        <w:t xml:space="preserve"> initialize the state by setting it to some value like null. </w:t>
+      </w:r>
+      <w:r>
+        <w:t>F</w:t>
+      </w:r>
+      <w:r>
+        <w:t>etching is triggered in</w:t>
+      </w:r>
+      <w:r>
+        <w:t xml:space="preserve"> the</w:t>
+      </w:r>
+      <w:r>
+        <w:t xml:space="preserve"> </w:t>
       </w:r>
       <w:proofErr w:type="spellStart"/>
       <w:proofErr w:type="gramStart"/>
@@ -1757,7 +2085,7 @@
         <w:t>)</w:t>
       </w:r>
       <w:r>
-        <w:t xml:space="preserve"> lifecycle event which is (as you can guess from its name) is executed when this particular component is mounted to the DOM of the page. In the </w:t>
+        <w:t xml:space="preserve"> lifecycle event which is executed when this component is mounted to the DOM of the page. In the </w:t>
       </w:r>
       <w:proofErr w:type="gramStart"/>
       <w:r>
@@ -1790,91 +2118,1046 @@
       </w:r>
       <w:proofErr w:type="spellEnd"/>
       <w:r>
-        <w:t xml:space="preserve"> which we still need to implement. We pass the </w:t>
+        <w:t xml:space="preserve"> which we </w:t>
+      </w:r>
+      <w:r>
+        <w:t>will implement later in this exercise.</w:t>
+      </w:r>
+      <w:r>
+        <w:t xml:space="preserve"> We pass the </w:t>
+      </w:r>
+      <w:proofErr w:type="spellStart"/>
+      <w:r>
+        <w:rPr>
+          <w:rFonts w:ascii="Courier" w:hAnsi="Courier"/>
+        </w:rPr>
+        <w:t>loadPosts</w:t>
+      </w:r>
+      <w:proofErr w:type="spellEnd"/>
+      <w:r>
+        <w:rPr>
+          <w:rFonts w:ascii="Courier" w:hAnsi="Courier"/>
+        </w:rPr>
+        <w:t>()</w:t>
+      </w:r>
+      <w:r>
+        <w:t xml:space="preserve"> method as a property to </w:t>
+      </w:r>
+      <w:proofErr w:type="spellStart"/>
+      <w:r>
+        <w:t>AddPost</w:t>
+      </w:r>
+      <w:proofErr w:type="spellEnd"/>
+      <w:r>
+        <w:t xml:space="preserve"> so it can trigger the fetching of the posts upon addition of a new post. We do the same for the </w:t>
+      </w:r>
+      <w:proofErr w:type="spellStart"/>
+      <w:r>
+        <w:t>PostList</w:t>
+      </w:r>
+      <w:proofErr w:type="spellEnd"/>
+      <w:r>
+        <w:t xml:space="preserve">. We also pass the list of posts to </w:t>
+      </w:r>
+      <w:proofErr w:type="spellStart"/>
+      <w:r>
+        <w:t>PostList</w:t>
+      </w:r>
+      <w:proofErr w:type="spellEnd"/>
+      <w:r>
+        <w:t>.</w:t>
+      </w:r>
+    </w:p>
+    <w:p>
+      <w:pPr>
+        <w:spacing w:before="220"/>
+      </w:pPr>
+      <w:r>
+        <w:rPr>
+          <w:rFonts w:ascii="Courier" w:hAnsi="Courier"/>
+        </w:rPr>
+        <w:t xml:space="preserve">Add the following code to your </w:t>
+      </w:r>
+      <w:proofErr w:type="spellStart"/>
+      <w:r>
+        <w:rPr>
+          <w:rFonts w:ascii="Courier" w:hAnsi="Courier"/>
+        </w:rPr>
+        <w:t>app.jsx</w:t>
+      </w:r>
+      <w:proofErr w:type="spellEnd"/>
+      <w:r>
+        <w:rPr>
+          <w:rFonts w:ascii="Courier" w:hAnsi="Courier"/>
+        </w:rPr>
+        <w:t xml:space="preserve"> file</w:t>
+      </w:r>
+    </w:p>
+    <w:p>
+      <w:pPr>
+        <w:pStyle w:val="Code"/>
+        <w:ind w:left="360"/>
+      </w:pPr>
+      <w:r>
+        <w:t>let App = React.createClass({</w:t>
+      </w:r>
+    </w:p>
+    <w:p>
+      <w:pPr>
+        <w:pStyle w:val="Code"/>
+        <w:ind w:left="360"/>
+      </w:pPr>
+      <w:r>
+        <w:t xml:space="preserve">  getInitialState() {</w:t>
+      </w:r>
+    </w:p>
+    <w:p>
+      <w:pPr>
+        <w:pStyle w:val="Code"/>
+        <w:ind w:left="360"/>
+      </w:pPr>
+      <w:r>
+        <w:t xml:space="preserve">    return {posts: null}</w:t>
+      </w:r>
+    </w:p>
+    <w:p>
+      <w:pPr>
+        <w:pStyle w:val="Code"/>
+        <w:ind w:left="360"/>
+      </w:pPr>
+      <w:r>
+        <w:t xml:space="preserve">  },</w:t>
+      </w:r>
+    </w:p>
+    <w:p>
+      <w:pPr>
+        <w:pStyle w:val="Code"/>
+        <w:ind w:left="360"/>
+      </w:pPr>
+      <w:r>
+        <w:t xml:space="preserve">  loadPosts() {</w:t>
+      </w:r>
+    </w:p>
+    <w:p>
+      <w:pPr>
+        <w:pStyle w:val="Code"/>
+        <w:ind w:left="360"/>
+      </w:pPr>
+      <w:r>
+        <w:t xml:space="preserve">    fetch(baseUrl + '/posts')</w:t>
+      </w:r>
+    </w:p>
+    <w:p>
+      <w:pPr>
+        <w:pStyle w:val="Code"/>
+        <w:ind w:left="360"/>
+      </w:pPr>
+      <w:r>
+        <w:t xml:space="preserve">      .then((response) =&gt; {</w:t>
+      </w:r>
+    </w:p>
+    <w:p>
+      <w:pPr>
+        <w:pStyle w:val="Code"/>
+        <w:ind w:left="360"/>
+      </w:pPr>
+      <w:r>
+        <w:t xml:space="preserve">        return response.json()  // The JSON payload is returned by the response.json() method</w:t>
+      </w:r>
+    </w:p>
+    <w:p>
+      <w:pPr>
+        <w:pStyle w:val="Code"/>
+        <w:ind w:left="360"/>
+      </w:pPr>
+      <w:r>
+        <w:t xml:space="preserve">      }).then((body) =&gt; {</w:t>
+      </w:r>
+    </w:p>
+    <w:p>
+      <w:pPr>
+        <w:pStyle w:val="Code"/>
+        <w:ind w:left="360"/>
+      </w:pPr>
+      <w:r>
+        <w:t xml:space="preserve">        this.setState({posts: body})   // Update the state and thus update the view</w:t>
+      </w:r>
+    </w:p>
+    <w:p>
+      <w:pPr>
+        <w:pStyle w:val="Code"/>
+        <w:ind w:left="360"/>
+      </w:pPr>
+      <w:r>
+        <w:t xml:space="preserve">      })</w:t>
+      </w:r>
+    </w:p>
+    <w:p>
+      <w:pPr>
+        <w:pStyle w:val="Code"/>
+        <w:ind w:left="360"/>
+      </w:pPr>
+      <w:r>
+        <w:t xml:space="preserve">  },</w:t>
+      </w:r>
+    </w:p>
+    <w:p>
+      <w:pPr>
+        <w:pStyle w:val="Code"/>
+        <w:ind w:left="360"/>
+      </w:pPr>
+      <w:r>
+        <w:t xml:space="preserve">  componentDidMount() {</w:t>
+      </w:r>
+    </w:p>
+    <w:p>
+      <w:pPr>
+        <w:pStyle w:val="Code"/>
+        <w:ind w:left="360"/>
+      </w:pPr>
+      <w:r>
+        <w:t xml:space="preserve">    this.loadPosts()</w:t>
+      </w:r>
+    </w:p>
+    <w:p>
+      <w:pPr>
+        <w:pStyle w:val="Code"/>
+        <w:ind w:left="360"/>
+      </w:pPr>
+      <w:r>
+        <w:t xml:space="preserve">  },</w:t>
+      </w:r>
+    </w:p>
+    <w:p>
+      <w:pPr>
+        <w:pStyle w:val="Code"/>
+        <w:ind w:left="360"/>
+      </w:pPr>
+      <w:r>
+        <w:t xml:space="preserve">  render() {</w:t>
+      </w:r>
+    </w:p>
+    <w:p>
+      <w:pPr>
+        <w:pStyle w:val="Code"/>
+        <w:ind w:left="360"/>
+      </w:pPr>
+      <w:r>
+        <w:t xml:space="preserve">    return (</w:t>
+      </w:r>
+    </w:p>
+    <w:p>
+      <w:pPr>
+        <w:pStyle w:val="Code"/>
+        <w:ind w:left="360"/>
+      </w:pPr>
+      <w:r>
+        <w:lastRenderedPageBreak/>
+        <w:t xml:space="preserve">      &lt;div&gt;Microblog v0.1</w:t>
+      </w:r>
+    </w:p>
+    <w:p>
+      <w:pPr>
+        <w:pStyle w:val="Code"/>
+        <w:ind w:left="360"/>
+      </w:pPr>
+      <w:r>
+        <w:t xml:space="preserve">        &lt;AddPost loadPosts={this.loadPosts}/&gt;</w:t>
+      </w:r>
+    </w:p>
+    <w:p>
+      <w:pPr>
+        <w:pStyle w:val="Code"/>
+        <w:ind w:left="360"/>
+      </w:pPr>
+      <w:r>
+        <w:t xml:space="preserve">        &lt;PostList posts={this.state.posts} loadPosts={this.loadPosts}&gt;&lt;/PostList&gt;</w:t>
+      </w:r>
+    </w:p>
+    <w:p>
+      <w:pPr>
+        <w:pStyle w:val="Code"/>
+        <w:ind w:left="360"/>
+      </w:pPr>
+      <w:r>
+        <w:t xml:space="preserve">      &lt;/div&gt;</w:t>
+      </w:r>
+    </w:p>
+    <w:p>
+      <w:pPr>
+        <w:pStyle w:val="Code"/>
+        <w:ind w:left="360"/>
+      </w:pPr>
+      <w:r>
+        <w:t xml:space="preserve">    )</w:t>
+      </w:r>
+    </w:p>
+    <w:p>
+      <w:pPr>
+        <w:pStyle w:val="Code"/>
+        <w:ind w:left="360"/>
+      </w:pPr>
+      <w:r>
+        <w:t xml:space="preserve">  }</w:t>
+      </w:r>
+    </w:p>
+    <w:p>
+      <w:pPr>
+        <w:pStyle w:val="Code"/>
+        <w:ind w:left="360"/>
+      </w:pPr>
+      <w:r>
+        <w:t>})</w:t>
+      </w:r>
+    </w:p>
+    <w:p>
+      <w:pPr>
+        <w:spacing w:before="220"/>
+      </w:pPr>
+      <w:r>
+        <w:t>I</w:t>
+      </w:r>
+      <w:r>
+        <w:t xml:space="preserve">mplement </w:t>
+      </w:r>
+      <w:proofErr w:type="spellStart"/>
+      <w:r>
+        <w:t>AddPost</w:t>
+      </w:r>
+      <w:proofErr w:type="spellEnd"/>
+      <w:r>
+        <w:t xml:space="preserve"> which </w:t>
+      </w:r>
+      <w:r>
+        <w:t>has</w:t>
+      </w:r>
+      <w:r>
+        <w:t xml:space="preserve"> an event handler and the code to make a POST request as well as the form with inputs in its </w:t>
+      </w:r>
+      <w:proofErr w:type="gramStart"/>
+      <w:r>
+        <w:rPr>
+          <w:rFonts w:ascii="Courier" w:hAnsi="Courier"/>
+        </w:rPr>
+        <w:t>render(</w:t>
+      </w:r>
+      <w:proofErr w:type="gramEnd"/>
+      <w:r>
+        <w:rPr>
+          <w:rFonts w:ascii="Courier" w:hAnsi="Courier"/>
+        </w:rPr>
+        <w:t>)</w:t>
+      </w:r>
+      <w:r>
+        <w:t>.</w:t>
+      </w:r>
+    </w:p>
+    <w:p>
+      <w:pPr>
+        <w:spacing w:before="220"/>
+      </w:pPr>
+      <w:r>
+        <w:rPr>
+          <w:rFonts w:ascii="Courier" w:hAnsi="Courier"/>
+        </w:rPr>
+        <w:t xml:space="preserve">Add the following code to your </w:t>
+      </w:r>
+      <w:proofErr w:type="spellStart"/>
+      <w:r>
+        <w:rPr>
+          <w:rFonts w:ascii="Courier" w:hAnsi="Courier"/>
+        </w:rPr>
+        <w:t>app.jsx</w:t>
+      </w:r>
+      <w:proofErr w:type="spellEnd"/>
+      <w:r>
+        <w:rPr>
+          <w:rFonts w:ascii="Courier" w:hAnsi="Courier"/>
+        </w:rPr>
+        <w:t xml:space="preserve"> file</w:t>
+      </w:r>
+    </w:p>
+    <w:p>
+      <w:pPr>
+        <w:pStyle w:val="Code"/>
+        <w:ind w:left="360"/>
+      </w:pPr>
+      <w:r>
+        <w:t>let AddPost = React.createClass({</w:t>
+      </w:r>
+    </w:p>
+    <w:p>
+      <w:pPr>
+        <w:pStyle w:val="Code"/>
+        <w:ind w:left="360"/>
+      </w:pPr>
+      <w:r>
+        <w:t xml:space="preserve">  handleSubmit(event) {</w:t>
+      </w:r>
+    </w:p>
+    <w:p>
+      <w:pPr>
+        <w:pStyle w:val="Code"/>
+        <w:ind w:left="360"/>
+      </w:pPr>
+      <w:r>
+        <w:t xml:space="preserve">    event.preventDefault()</w:t>
+      </w:r>
+    </w:p>
+    <w:p>
+      <w:pPr>
+        <w:pStyle w:val="Code"/>
+        <w:ind w:left="360"/>
+      </w:pPr>
+      <w:r>
+        <w:t xml:space="preserve">    fetch(baseUrl + '/posts', {</w:t>
+      </w:r>
+    </w:p>
+    <w:p>
+      <w:pPr>
+        <w:pStyle w:val="Code"/>
+        <w:ind w:left="360"/>
+      </w:pPr>
+      <w:r>
+        <w:t xml:space="preserve">      method: 'POST',</w:t>
+      </w:r>
+    </w:p>
+    <w:p>
+      <w:pPr>
+        <w:pStyle w:val="Code"/>
+        <w:ind w:left="360"/>
+      </w:pPr>
+      <w:r>
+        <w:t xml:space="preserve">      headers: {   // Set headers to ensure that the server interprets the content properly</w:t>
+      </w:r>
+    </w:p>
+    <w:p>
+      <w:pPr>
+        <w:pStyle w:val="Code"/>
+        <w:ind w:left="360"/>
+      </w:pPr>
+      <w:r>
+        <w:t xml:space="preserve">        'Accept': 'application/json',</w:t>
+      </w:r>
+    </w:p>
+    <w:p>
+      <w:pPr>
+        <w:pStyle w:val="Code"/>
+        <w:ind w:left="360"/>
+      </w:pPr>
+      <w:r>
+        <w:t xml:space="preserve">        'Content-Type': 'application/json'</w:t>
+      </w:r>
+    </w:p>
+    <w:p>
+      <w:pPr>
+        <w:pStyle w:val="Code"/>
+        <w:ind w:left="360"/>
+      </w:pPr>
+      <w:r>
+        <w:t xml:space="preserve">      },</w:t>
+      </w:r>
+    </w:p>
+    <w:p>
+      <w:pPr>
+        <w:pStyle w:val="Code"/>
+        <w:ind w:left="360"/>
+      </w:pPr>
+      <w:r>
+        <w:t xml:space="preserve">      body: JSON.stringify({       //  Convert object to a string</w:t>
+      </w:r>
+    </w:p>
+    <w:p>
+      <w:pPr>
+        <w:pStyle w:val="Code"/>
+        <w:ind w:left="360"/>
+      </w:pPr>
+      <w:r>
+        <w:t xml:space="preserve">        author: fD(this.refs.author).value,</w:t>
+      </w:r>
+    </w:p>
+    <w:p>
+      <w:pPr>
+        <w:pStyle w:val="Code"/>
+        <w:ind w:left="360"/>
+      </w:pPr>
+      <w:r>
+        <w:t xml:space="preserve">        text: fD(this.refs.text).value,</w:t>
+      </w:r>
+    </w:p>
+    <w:p>
+      <w:pPr>
+        <w:pStyle w:val="Code"/>
+        <w:ind w:left="360"/>
+      </w:pPr>
+      <w:r>
+        <w:t xml:space="preserve">      })</w:t>
+      </w:r>
+    </w:p>
+    <w:p>
+      <w:pPr>
+        <w:pStyle w:val="Code"/>
+        <w:ind w:left="360"/>
+      </w:pPr>
+      <w:r>
+        <w:t xml:space="preserve">    }).then((response)=&gt;{</w:t>
+      </w:r>
+    </w:p>
+    <w:p>
+      <w:pPr>
+        <w:pStyle w:val="Code"/>
+        <w:ind w:left="360"/>
+      </w:pPr>
+      <w:r>
+        <w:t xml:space="preserve">      this.props.loadPosts()   // On response, trigger fetching of the list of posts</w:t>
+      </w:r>
+    </w:p>
+    <w:p>
+      <w:pPr>
+        <w:pStyle w:val="Code"/>
+        <w:ind w:left="360"/>
+      </w:pPr>
+      <w:r>
+        <w:t xml:space="preserve">    })</w:t>
+      </w:r>
+    </w:p>
+    <w:p>
+      <w:pPr>
+        <w:pStyle w:val="Code"/>
+        <w:ind w:left="360"/>
+      </w:pPr>
+      <w:r>
+        <w:t xml:space="preserve">  },</w:t>
+      </w:r>
+    </w:p>
+    <w:p>
+      <w:pPr>
+        <w:pStyle w:val="Code"/>
+        <w:ind w:left="360"/>
+      </w:pPr>
+      <w:r>
+        <w:t xml:space="preserve">  render() {</w:t>
+      </w:r>
+    </w:p>
+    <w:p>
+      <w:pPr>
+        <w:pStyle w:val="Code"/>
+        <w:ind w:left="360"/>
+      </w:pPr>
+      <w:r>
+        <w:t xml:space="preserve">    return (</w:t>
+      </w:r>
+    </w:p>
+    <w:p>
+      <w:pPr>
+        <w:pStyle w:val="Code"/>
+        <w:ind w:left="360"/>
+      </w:pPr>
+      <w:r>
+        <w:t xml:space="preserve">      &lt;form onSubmit={this.handleSubmit}&gt;</w:t>
+      </w:r>
+    </w:p>
+    <w:p>
+      <w:pPr>
+        <w:pStyle w:val="Code"/>
+        <w:ind w:left="360"/>
+      </w:pPr>
+      <w:r>
+        <w:t xml:space="preserve">        &lt;input name="author" type="text" ref="author" placeholder="Peter"/&gt;</w:t>
+      </w:r>
+    </w:p>
+    <w:p>
+      <w:pPr>
+        <w:pStyle w:val="Code"/>
+        <w:ind w:left="360"/>
+      </w:pPr>
+      <w:r>
+        <w:t xml:space="preserve">        &lt;input name="text" type="text" ref="text" placeholder="I'm learning Node.js!"/ &gt;</w:t>
+      </w:r>
+    </w:p>
+    <w:p>
+      <w:pPr>
+        <w:pStyle w:val="Code"/>
+        <w:ind w:left="360"/>
+      </w:pPr>
+      <w:r>
+        <w:t xml:space="preserve">        &lt;input type="submit"/&gt;</w:t>
+      </w:r>
+    </w:p>
+    <w:p>
+      <w:pPr>
+        <w:pStyle w:val="Code"/>
+        <w:ind w:left="360"/>
+      </w:pPr>
+      <w:r>
+        <w:t xml:space="preserve">      &lt;/form&gt;</w:t>
+      </w:r>
+    </w:p>
+    <w:p>
+      <w:pPr>
+        <w:pStyle w:val="Code"/>
+        <w:ind w:left="360"/>
+      </w:pPr>
+      <w:r>
+        <w:t xml:space="preserve">    )</w:t>
+      </w:r>
+    </w:p>
+    <w:p>
+      <w:pPr>
+        <w:pStyle w:val="Code"/>
+        <w:ind w:left="360"/>
+      </w:pPr>
+      <w:r>
+        <w:t xml:space="preserve">  }</w:t>
+      </w:r>
+    </w:p>
+    <w:p>
+      <w:pPr>
+        <w:pStyle w:val="Code"/>
+        <w:ind w:left="360"/>
+      </w:pPr>
+      <w:r>
+        <w:t>})</w:t>
+      </w:r>
+    </w:p>
+    <w:p>
+      <w:pPr>
+        <w:spacing w:before="220"/>
+      </w:pPr>
+      <w:r>
+        <w:t xml:space="preserve">Immediately after </w:t>
+      </w:r>
+      <w:proofErr w:type="spellStart"/>
+      <w:r>
+        <w:t>AddPost</w:t>
+      </w:r>
+      <w:proofErr w:type="spellEnd"/>
+      <w:r>
+        <w:t xml:space="preserve">, define </w:t>
       </w:r>
       <w:proofErr w:type="spellStart"/>
       <w:proofErr w:type="gramStart"/>
       <w:r>
-        <w:rPr>
-          <w:rFonts w:ascii="Courier" w:hAnsi="Courier"/>
-        </w:rPr>
-        <w:t>loadPosts</w:t>
+        <w:t>PostList</w:t>
       </w:r>
       <w:proofErr w:type="spellEnd"/>
       <w:r>
-        <w:rPr>
-          <w:rFonts w:ascii="Courier" w:hAnsi="Courier"/>
-        </w:rPr>
-        <w:t>(</w:t>
+        <w:t xml:space="preserve"> .</w:t>
       </w:r>
       <w:proofErr w:type="gramEnd"/>
       <w:r>
+        <w:t xml:space="preserve"> It only one method </w:t>
+      </w:r>
+      <w:proofErr w:type="gramStart"/>
+      <w:r>
+        <w:rPr>
+          <w:rFonts w:ascii="Courier" w:hAnsi="Courier"/>
+        </w:rPr>
+        <w:t>render(</w:t>
+      </w:r>
+      <w:proofErr w:type="gramEnd"/>
+      <w:r>
         <w:rPr>
           <w:rFonts w:ascii="Courier" w:hAnsi="Courier"/>
         </w:rPr>
         <w:t>)</w:t>
       </w:r>
       <w:r>
-        <w:t xml:space="preserve"> method as a property to </w:t>
+        <w:t xml:space="preserve"> in which it uses conditions to either show </w:t>
+      </w:r>
+      <w:r>
+        <w:rPr>
+          <w:i/>
+        </w:rPr>
+        <w:t>Loading...</w:t>
+      </w:r>
+      <w:r>
+        <w:t xml:space="preserve"> (when GET /posts request is being made), or </w:t>
+      </w:r>
+      <w:r>
+        <w:rPr>
+          <w:i/>
+        </w:rPr>
+        <w:t>No posts yet</w:t>
+      </w:r>
+      <w:r>
+        <w:t xml:space="preserve"> (when response has no posts). When rendering the list itself, we </w:t>
+      </w:r>
+      <w:r>
+        <w:t>use</w:t>
+      </w:r>
+      <w:r>
+        <w:t xml:space="preserve"> </w:t>
+      </w:r>
+      <w:proofErr w:type="gramStart"/>
+      <w:r>
+        <w:rPr>
+          <w:rFonts w:ascii="Courier" w:hAnsi="Courier"/>
+        </w:rPr>
+        <w:t>map(</w:t>
+      </w:r>
+      <w:proofErr w:type="gramEnd"/>
+      <w:r>
+        <w:rPr>
+          <w:rFonts w:ascii="Courier" w:hAnsi="Courier"/>
+        </w:rPr>
+        <w:t>)</w:t>
+      </w:r>
+      <w:r>
+        <w:t xml:space="preserve"> with the key attribute for the Post component. Key will help React find a particular row faster. </w:t>
       </w:r>
       <w:proofErr w:type="spellStart"/>
       <w:r>
-        <w:t>AddPost</w:t>
+        <w:rPr>
+          <w:rFonts w:ascii="Courier" w:hAnsi="Courier"/>
+        </w:rPr>
+        <w:t>RowKey</w:t>
       </w:r>
       <w:proofErr w:type="spellEnd"/>
       <w:r>
-        <w:t xml:space="preserve"> so it can trigger the fetching of the posts upon addition of a new post. We do the same for the </w:t>
+        <w:t xml:space="preserve"> from Azure Table is what we use for unique value. The main post data such as author and text is not rendered here, but in Post.</w:t>
+      </w:r>
+    </w:p>
+    <w:p>
+      <w:pPr>
+        <w:spacing w:before="220"/>
+      </w:pPr>
+      <w:r>
+        <w:rPr>
+          <w:rFonts w:ascii="Courier" w:hAnsi="Courier"/>
+        </w:rPr>
+        <w:t xml:space="preserve">Add the following code to your </w:t>
       </w:r>
       <w:proofErr w:type="spellStart"/>
       <w:r>
-        <w:t>PostList</w:t>
+        <w:rPr>
+          <w:rFonts w:ascii="Courier" w:hAnsi="Courier"/>
+        </w:rPr>
+        <w:t>app.jsx</w:t>
       </w:r>
       <w:proofErr w:type="spellEnd"/>
       <w:r>
-        <w:t xml:space="preserve">. We also pass the list of posts to </w:t>
+        <w:rPr>
+          <w:rFonts w:ascii="Courier" w:hAnsi="Courier"/>
+        </w:rPr>
+        <w:t xml:space="preserve"> file</w:t>
+      </w:r>
+    </w:p>
+    <w:p>
+      <w:pPr>
+        <w:pStyle w:val="Code"/>
+        <w:ind w:left="360"/>
+      </w:pPr>
+      <w:r>
+        <w:t>let PostList = React.createClass({</w:t>
+      </w:r>
+    </w:p>
+    <w:p>
+      <w:pPr>
+        <w:pStyle w:val="Code"/>
+        <w:ind w:left="360"/>
+      </w:pPr>
+      <w:r>
+        <w:t xml:space="preserve">  render() {</w:t>
+      </w:r>
+    </w:p>
+    <w:p>
+      <w:pPr>
+        <w:pStyle w:val="Code"/>
+        <w:ind w:left="360"/>
+      </w:pPr>
+      <w:r>
+        <w:t xml:space="preserve">    if (this.props.posts == null) return &lt;div&gt;Loading...&lt;/div&gt;</w:t>
+      </w:r>
+    </w:p>
+    <w:p>
+      <w:pPr>
+        <w:pStyle w:val="Code"/>
+        <w:ind w:left="360"/>
+      </w:pPr>
+      <w:r>
+        <w:t xml:space="preserve">    if (this.props.posts.length == 0) return &lt;div&gt;No posts yet&lt;/div&gt;</w:t>
+      </w:r>
+    </w:p>
+    <w:p>
+      <w:pPr>
+        <w:pStyle w:val="Code"/>
+        <w:ind w:left="360"/>
+      </w:pPr>
+      <w:r>
+        <w:t xml:space="preserve">    return (</w:t>
+      </w:r>
+    </w:p>
+    <w:p>
+      <w:pPr>
+        <w:pStyle w:val="Code"/>
+        <w:ind w:left="360"/>
+      </w:pPr>
+      <w:r>
+        <w:lastRenderedPageBreak/>
+        <w:t xml:space="preserve">      &lt;div&gt;</w:t>
+      </w:r>
+    </w:p>
+    <w:p>
+      <w:pPr>
+        <w:pStyle w:val="Code"/>
+        <w:ind w:left="360"/>
+      </w:pPr>
+      <w:r>
+        <w:t xml:space="preserve">        {this.props.posts.map((post)=&gt;{</w:t>
+      </w:r>
+    </w:p>
+    <w:p>
+      <w:pPr>
+        <w:pStyle w:val="Code"/>
+        <w:ind w:left="360"/>
+      </w:pPr>
+      <w:r>
+        <w:t xml:space="preserve">          return &lt;Post key={post.RowKey._} post={post} loadPosts={this.props.loadPosts}/&gt;</w:t>
+      </w:r>
+    </w:p>
+    <w:p>
+      <w:pPr>
+        <w:pStyle w:val="Code"/>
+        <w:ind w:left="360"/>
+      </w:pPr>
+      <w:r>
+        <w:t xml:space="preserve">        })}</w:t>
+      </w:r>
+    </w:p>
+    <w:p>
+      <w:pPr>
+        <w:pStyle w:val="Code"/>
+        <w:ind w:left="360"/>
+      </w:pPr>
+      <w:r>
+        <w:t xml:space="preserve">      &lt;/div&gt;</w:t>
+      </w:r>
+    </w:p>
+    <w:p>
+      <w:pPr>
+        <w:pStyle w:val="Code"/>
+        <w:ind w:left="360"/>
+      </w:pPr>
+      <w:r>
+        <w:t xml:space="preserve">    )</w:t>
+      </w:r>
+    </w:p>
+    <w:p>
+      <w:pPr>
+        <w:pStyle w:val="Code"/>
+        <w:ind w:left="360"/>
+      </w:pPr>
+      <w:r>
+        <w:t xml:space="preserve">  }</w:t>
+      </w:r>
+    </w:p>
+    <w:p>
+      <w:pPr>
+        <w:pStyle w:val="Code"/>
+        <w:ind w:left="360"/>
+      </w:pPr>
+      <w:r>
+        <w:t>})</w:t>
+      </w:r>
+    </w:p>
+    <w:p>
+      <w:pPr>
+        <w:spacing w:before="220"/>
+      </w:pPr>
+      <w:r>
+        <w:t xml:space="preserve">Finally, we need to implement </w:t>
+      </w:r>
+      <w:r>
+        <w:t xml:space="preserve">an </w:t>
+      </w:r>
+      <w:r>
+        <w:t xml:space="preserve">individual post component </w:t>
+      </w:r>
+      <w:r>
+        <w:t>with</w:t>
+      </w:r>
+      <w:r>
+        <w:t xml:space="preserve"> a DELETE call to the API. In the </w:t>
+      </w:r>
+      <w:proofErr w:type="gramStart"/>
+      <w:r>
+        <w:rPr>
+          <w:rFonts w:ascii="Courier" w:hAnsi="Courier"/>
+        </w:rPr>
+        <w:t>render(</w:t>
+      </w:r>
+      <w:proofErr w:type="gramEnd"/>
+      <w:r>
+        <w:rPr>
+          <w:rFonts w:ascii="Courier" w:hAnsi="Courier"/>
+        </w:rPr>
+        <w:t>)</w:t>
+      </w:r>
+      <w:r>
+        <w:t xml:space="preserve"> function, it displays the post info such as author and text using Azure Table structure </w:t>
+      </w:r>
+      <w:r>
+        <w:rPr>
+          <w:rFonts w:ascii="Courier" w:hAnsi="Courier"/>
+        </w:rPr>
+        <w:t>author._</w:t>
+      </w:r>
+      <w:r>
+        <w:t xml:space="preserve"> and </w:t>
+      </w:r>
+      <w:r>
+        <w:rPr>
+          <w:rFonts w:ascii="Courier" w:hAnsi="Courier"/>
+        </w:rPr>
+        <w:t>text._</w:t>
+      </w:r>
+      <w:r>
+        <w:t xml:space="preserve">. The removal method is triggered by a click on the button due to the event handler </w:t>
       </w:r>
       <w:proofErr w:type="spellStart"/>
       <w:r>
-        <w:t>PostList</w:t>
+        <w:rPr>
+          <w:rFonts w:ascii="Courier" w:hAnsi="Courier"/>
+        </w:rPr>
+        <w:t>onClick</w:t>
       </w:r>
       <w:proofErr w:type="spellEnd"/>
       <w:r>
-        <w:t xml:space="preserve">, because that's what </w:t>
+        <w:t xml:space="preserve"> we define in the </w:t>
+      </w:r>
+      <w:r>
+        <w:rPr>
+          <w:rFonts w:ascii="Courier" w:hAnsi="Courier"/>
+        </w:rPr>
+        <w:t>&lt;button&gt;</w:t>
+      </w:r>
+      <w:r>
+        <w:t>.</w:t>
+      </w:r>
+    </w:p>
+    <w:p>
+      <w:pPr>
+        <w:spacing w:before="220"/>
+      </w:pPr>
+      <w:r>
+        <w:rPr>
+          <w:rFonts w:ascii="Courier" w:hAnsi="Courier"/>
+        </w:rPr>
+        <w:t xml:space="preserve">Add the following code to your </w:t>
       </w:r>
       <w:proofErr w:type="spellStart"/>
       <w:r>
-        <w:t>PostList</w:t>
+        <w:rPr>
+          <w:rFonts w:ascii="Courier" w:hAnsi="Courier"/>
+        </w:rPr>
+        <w:t>app.jsx</w:t>
       </w:r>
       <w:proofErr w:type="spellEnd"/>
       <w:r>
-        <w:t xml:space="preserve"> is supposed to do—render a list of posts.</w:t>
-      </w:r>
-    </w:p>
-    <w:p>
-      <w:pPr>
-        <w:pStyle w:val="Code"/>
-        <w:ind w:left="360"/>
-      </w:pPr>
-      <w:r>
-        <w:t>let App = React.createClass({</w:t>
-      </w:r>
-    </w:p>
-    <w:p>
-      <w:pPr>
-        <w:pStyle w:val="Code"/>
-        <w:ind w:left="360"/>
-      </w:pPr>
-      <w:r>
-        <w:t xml:space="preserve">  getInitialState() {</w:t>
-      </w:r>
-    </w:p>
-    <w:p>
-      <w:pPr>
-        <w:pStyle w:val="Code"/>
-        <w:ind w:left="360"/>
-      </w:pPr>
-      <w:r>
-        <w:t xml:space="preserve">    return {posts: null}</w:t>
+        <w:rPr>
+          <w:rFonts w:ascii="Courier" w:hAnsi="Courier"/>
+        </w:rPr>
+        <w:t xml:space="preserve"> file</w:t>
+      </w:r>
+    </w:p>
+    <w:p>
+      <w:pPr>
+        <w:pStyle w:val="Code"/>
+        <w:ind w:left="360"/>
+      </w:pPr>
+      <w:r>
+        <w:t>let Post = React.createClass({</w:t>
+      </w:r>
+    </w:p>
+    <w:p>
+      <w:pPr>
+        <w:pStyle w:val="Code"/>
+        <w:ind w:left="360"/>
+      </w:pPr>
+      <w:r>
+        <w:t xml:space="preserve">  removePost() {</w:t>
+      </w:r>
+    </w:p>
+    <w:p>
+      <w:pPr>
+        <w:pStyle w:val="Code"/>
+        <w:ind w:left="360"/>
+      </w:pPr>
+      <w:r>
+        <w:t xml:space="preserve">    fetch(`${baseUrl}/posts/${this.props.post.RowKey._}`, {</w:t>
+      </w:r>
+    </w:p>
+    <w:p>
+      <w:pPr>
+        <w:pStyle w:val="Code"/>
+        <w:ind w:left="360"/>
+      </w:pPr>
+      <w:r>
+        <w:t xml:space="preserve">      method: 'DELETE',</w:t>
+      </w:r>
+    </w:p>
+    <w:p>
+      <w:pPr>
+        <w:pStyle w:val="Code"/>
+        <w:ind w:left="360"/>
+      </w:pPr>
+      <w:r>
+        <w:t xml:space="preserve">      headers: {</w:t>
+      </w:r>
+    </w:p>
+    <w:p>
+      <w:pPr>
+        <w:pStyle w:val="Code"/>
+        <w:ind w:left="360"/>
+      </w:pPr>
+      <w:r>
+        <w:t xml:space="preserve">        'Accept': 'application/json',</w:t>
+      </w:r>
+    </w:p>
+    <w:p>
+      <w:pPr>
+        <w:pStyle w:val="Code"/>
+        <w:ind w:left="360"/>
+      </w:pPr>
+      <w:r>
+        <w:t xml:space="preserve">        'Content-Type': 'application/json'</w:t>
+      </w:r>
+    </w:p>
+    <w:p>
+      <w:pPr>
+        <w:pStyle w:val="Code"/>
+        <w:ind w:left="360"/>
+      </w:pPr>
+      <w:r>
+        <w:t xml:space="preserve">    }}).then((response)=&gt;{</w:t>
+      </w:r>
+    </w:p>
+    <w:p>
+      <w:pPr>
+        <w:pStyle w:val="Code"/>
+        <w:ind w:left="360"/>
+      </w:pPr>
+      <w:r>
+        <w:t xml:space="preserve">      console.log(response)</w:t>
+      </w:r>
+    </w:p>
+    <w:p>
+      <w:pPr>
+        <w:pStyle w:val="Code"/>
+        <w:ind w:left="360"/>
+      </w:pPr>
+      <w:r>
+        <w:t xml:space="preserve">      this.props.loadPosts()</w:t>
+      </w:r>
+    </w:p>
+    <w:p>
+      <w:pPr>
+        <w:pStyle w:val="Code"/>
+        <w:ind w:left="360"/>
+      </w:pPr>
+      <w:r>
+        <w:t xml:space="preserve">    })</w:t>
       </w:r>
     </w:p>
     <w:p>
@@ -1892,105 +3175,6 @@
         <w:ind w:left="360"/>
       </w:pPr>
       <w:r>
-        <w:t xml:space="preserve">  loadPosts() {</w:t>
-      </w:r>
-    </w:p>
-    <w:p>
-      <w:pPr>
-        <w:pStyle w:val="Code"/>
-        <w:ind w:left="360"/>
-      </w:pPr>
-      <w:r>
-        <w:t xml:space="preserve">    fetch(baseUrl + '/posts')</w:t>
-      </w:r>
-    </w:p>
-    <w:p>
-      <w:pPr>
-        <w:pStyle w:val="Code"/>
-        <w:ind w:left="360"/>
-      </w:pPr>
-      <w:r>
-        <w:t xml:space="preserve">      .then((response) =&gt; {</w:t>
-      </w:r>
-    </w:p>
-    <w:p>
-      <w:pPr>
-        <w:pStyle w:val="Code"/>
-        <w:ind w:left="360"/>
-      </w:pPr>
-      <w:r>
-        <w:t xml:space="preserve">        return response.json()  // The JSON payload is returned by the response.json() method</w:t>
-      </w:r>
-    </w:p>
-    <w:p>
-      <w:pPr>
-        <w:pStyle w:val="Code"/>
-        <w:ind w:left="360"/>
-      </w:pPr>
-      <w:r>
-        <w:t xml:space="preserve">      }).then((body) =&gt; {</w:t>
-      </w:r>
-    </w:p>
-    <w:p>
-      <w:pPr>
-        <w:pStyle w:val="Code"/>
-        <w:ind w:left="360"/>
-      </w:pPr>
-      <w:r>
-        <w:t xml:space="preserve">        this.setState({posts: body})   // Update the state and thus update the view</w:t>
-      </w:r>
-    </w:p>
-    <w:p>
-      <w:pPr>
-        <w:pStyle w:val="Code"/>
-        <w:ind w:left="360"/>
-      </w:pPr>
-      <w:r>
-        <w:t xml:space="preserve">      })</w:t>
-      </w:r>
-    </w:p>
-    <w:p>
-      <w:pPr>
-        <w:pStyle w:val="Code"/>
-        <w:ind w:left="360"/>
-      </w:pPr>
-      <w:r>
-        <w:t xml:space="preserve">  },</w:t>
-      </w:r>
-    </w:p>
-    <w:p>
-      <w:pPr>
-        <w:pStyle w:val="Code"/>
-        <w:ind w:left="360"/>
-      </w:pPr>
-      <w:r>
-        <w:t xml:space="preserve">  componentDidMount() {</w:t>
-      </w:r>
-    </w:p>
-    <w:p>
-      <w:pPr>
-        <w:pStyle w:val="Code"/>
-        <w:ind w:left="360"/>
-      </w:pPr>
-      <w:r>
-        <w:t xml:space="preserve">    this.loadPosts()</w:t>
-      </w:r>
-    </w:p>
-    <w:p>
-      <w:pPr>
-        <w:pStyle w:val="Code"/>
-        <w:ind w:left="360"/>
-      </w:pPr>
-      <w:r>
-        <w:t xml:space="preserve">  },</w:t>
-      </w:r>
-    </w:p>
-    <w:p>
-      <w:pPr>
-        <w:pStyle w:val="Code"/>
-        <w:ind w:left="360"/>
-      </w:pPr>
-      <w:r>
         <w:t xml:space="preserve">  render() {</w:t>
       </w:r>
     </w:p>
@@ -2000,52 +3184,16 @@
         <w:ind w:left="360"/>
       </w:pPr>
       <w:r>
-        <w:t xml:space="preserve">    return (</w:t>
-      </w:r>
-    </w:p>
-    <w:p>
-      <w:pPr>
-        <w:pStyle w:val="Code"/>
-        <w:ind w:left="360"/>
-      </w:pPr>
-      <w:r>
-        <w:t xml:space="preserve">      &lt;div&gt;Microblog v0.1</w:t>
-      </w:r>
-    </w:p>
-    <w:p>
-      <w:pPr>
-        <w:pStyle w:val="Code"/>
-        <w:ind w:left="360"/>
-      </w:pPr>
-      <w:r>
-        <w:t xml:space="preserve">        &lt;AddPost loadPosts={this.loadPosts}/&gt;</w:t>
-      </w:r>
-    </w:p>
-    <w:p>
-      <w:pPr>
-        <w:pStyle w:val="Code"/>
-        <w:ind w:left="360"/>
-      </w:pPr>
-      <w:r>
-        <w:t xml:space="preserve">        &lt;PostList posts={this.state.posts} loadPosts={this.loadPosts}&gt;&lt;/PostList&gt;</w:t>
-      </w:r>
-    </w:p>
-    <w:p>
-      <w:pPr>
-        <w:pStyle w:val="Code"/>
-        <w:ind w:left="360"/>
-      </w:pPr>
-      <w:r>
-        <w:t xml:space="preserve">      &lt;/div&gt;</w:t>
-      </w:r>
-    </w:p>
-    <w:p>
-      <w:pPr>
-        <w:pStyle w:val="Code"/>
-        <w:ind w:left="360"/>
-      </w:pPr>
-      <w:r>
-        <w:t xml:space="preserve">    )</w:t>
+        <w:t xml:space="preserve">    let post = this.props.post</w:t>
+      </w:r>
+    </w:p>
+    <w:p>
+      <w:pPr>
+        <w:pStyle w:val="Code"/>
+        <w:ind w:left="360"/>
+      </w:pPr>
+      <w:r>
+        <w:t xml:space="preserve">    return &lt;div&gt;&lt;h2&gt;{post.text._}&lt;/h2&gt; by {post.author._} &lt;button onClick={this.removePost}&gt;remove&lt;/button&gt;&lt;/div&gt;</w:t>
       </w:r>
     </w:p>
     <w:p>
@@ -2063,284 +3211,145 @@
         <w:ind w:left="360"/>
       </w:pPr>
       <w:r>
-        <w:lastRenderedPageBreak/>
         <w:t>})</w:t>
       </w:r>
     </w:p>
     <w:p>
       <w:pPr>
+        <w:pStyle w:val="Code"/>
+        <w:ind w:left="360"/>
+      </w:pPr>
+    </w:p>
+    <w:p>
+      <w:pPr>
+        <w:pStyle w:val="Code"/>
+        <w:ind w:left="360"/>
+      </w:pPr>
+      <w:r>
+        <w:t>ReactDOM.render(&lt;App/&gt;, document.getElementById('app'))</w:t>
+      </w:r>
+    </w:p>
+    <w:p>
+      <w:pPr>
         <w:spacing w:before="220"/>
       </w:pPr>
       <w:r>
-        <w:t xml:space="preserve">Next, we can implement </w:t>
+        <w:t xml:space="preserve">Before we </w:t>
+      </w:r>
+      <w:r>
+        <w:t>run this app</w:t>
+      </w:r>
+      <w:r>
+        <w:t>, we need</w:t>
+      </w:r>
+      <w:r>
+        <w:t xml:space="preserve"> to create an HTML file. Open Explorer or Finder or do it in your terminal / command prompt window. </w:t>
+      </w:r>
+      <w:r>
+        <w:t>C</w:t>
+      </w:r>
+      <w:r>
+        <w:t>reate</w:t>
+      </w:r>
+      <w:r>
+        <w:t xml:space="preserve"> a folder named</w:t>
+      </w:r>
+      <w:r>
+        <w:t xml:space="preserve"> </w:t>
+      </w:r>
+      <w:r>
+        <w:t>‘</w:t>
+      </w:r>
+      <w:r>
+        <w:t>public</w:t>
+      </w:r>
+      <w:r>
+        <w:t>’</w:t>
+      </w:r>
+      <w:r>
+        <w:t xml:space="preserve"> and then</w:t>
+      </w:r>
+      <w:r>
+        <w:t xml:space="preserve"> a folder</w:t>
+      </w:r>
+      <w:r>
+        <w:t xml:space="preserve"> </w:t>
+      </w:r>
+      <w:r>
+        <w:t>‘</w:t>
       </w:r>
       <w:proofErr w:type="spellStart"/>
       <w:r>
-        <w:t>AddPost</w:t>
+        <w:t>js</w:t>
       </w:r>
       <w:proofErr w:type="spellEnd"/>
       <w:r>
-        <w:t xml:space="preserve"> which will have an event handler and the code to make a POST request as well as the form with inputs in its </w:t>
-      </w:r>
-      <w:proofErr w:type="gramStart"/>
-      <w:r>
-        <w:rPr>
-          <w:rFonts w:ascii="Courier" w:hAnsi="Courier"/>
-        </w:rPr>
-        <w:t>render(</w:t>
-      </w:r>
-      <w:proofErr w:type="gramEnd"/>
-      <w:r>
-        <w:rPr>
-          <w:rFonts w:ascii="Courier" w:hAnsi="Courier"/>
-        </w:rPr>
-        <w:t>)</w:t>
-      </w:r>
-      <w:r>
+        <w:t>’ as a subdirectory of</w:t>
+      </w:r>
+      <w:r>
+        <w:t xml:space="preserve"> </w:t>
+      </w:r>
+      <w:r>
+        <w:t>‘</w:t>
+      </w:r>
+      <w:r>
+        <w:t>public</w:t>
+      </w:r>
+      <w:r>
+        <w:t>.’ P</w:t>
+      </w:r>
+      <w:r>
+        <w:t xml:space="preserve">ut </w:t>
+      </w:r>
+      <w:r>
+        <w:rPr>
+          <w:rFonts w:ascii="Courier" w:hAnsi="Courier"/>
+        </w:rPr>
+        <w:t>fetch</w:t>
+      </w:r>
+      <w:r>
+        <w:rPr>
+          <w:rFonts w:ascii="Courier" w:hAnsi="Courier"/>
+        </w:rPr>
         <w:t>.</w:t>
       </w:r>
-    </w:p>
-    <w:p>
-      <w:pPr>
-        <w:pStyle w:val="Code"/>
-        <w:ind w:left="360"/>
-      </w:pPr>
-      <w:r>
-        <w:t>let AddPost = React.createClass({</w:t>
-      </w:r>
-    </w:p>
-    <w:p>
-      <w:pPr>
-        <w:pStyle w:val="Code"/>
-        <w:ind w:left="360"/>
-      </w:pPr>
-      <w:r>
-        <w:t xml:space="preserve">  handleSubmit(event) {</w:t>
-      </w:r>
-    </w:p>
-    <w:p>
-      <w:pPr>
-        <w:pStyle w:val="Code"/>
-        <w:ind w:left="360"/>
-      </w:pPr>
-      <w:r>
-        <w:t xml:space="preserve">    event.preventDefault()</w:t>
-      </w:r>
-    </w:p>
-    <w:p>
-      <w:pPr>
-        <w:pStyle w:val="Code"/>
-        <w:ind w:left="360"/>
-      </w:pPr>
-      <w:r>
-        <w:t xml:space="preserve">    fetch(baseUrl + '/posts', {</w:t>
-      </w:r>
-    </w:p>
-    <w:p>
-      <w:pPr>
-        <w:pStyle w:val="Code"/>
-        <w:ind w:left="360"/>
-      </w:pPr>
-      <w:r>
-        <w:t xml:space="preserve">      method: 'POST',</w:t>
-      </w:r>
-    </w:p>
-    <w:p>
-      <w:pPr>
-        <w:pStyle w:val="Code"/>
-        <w:ind w:left="360"/>
-      </w:pPr>
-      <w:r>
-        <w:t xml:space="preserve">      headers: {   // Set headers to ensure that the server interprets the content properly</w:t>
-      </w:r>
-    </w:p>
-    <w:p>
-      <w:pPr>
-        <w:pStyle w:val="Code"/>
-        <w:ind w:left="360"/>
-      </w:pPr>
-      <w:r>
-        <w:t xml:space="preserve">        'Accept': 'application/json',</w:t>
-      </w:r>
-    </w:p>
-    <w:p>
-      <w:pPr>
-        <w:pStyle w:val="Code"/>
-        <w:ind w:left="360"/>
-      </w:pPr>
-      <w:r>
-        <w:t xml:space="preserve">        'Content-Type': 'application/json'</w:t>
-      </w:r>
-    </w:p>
-    <w:p>
-      <w:pPr>
-        <w:pStyle w:val="Code"/>
-        <w:ind w:left="360"/>
-      </w:pPr>
-      <w:r>
-        <w:t xml:space="preserve">      },</w:t>
-      </w:r>
-    </w:p>
-    <w:p>
-      <w:pPr>
-        <w:pStyle w:val="Code"/>
-        <w:ind w:left="360"/>
-      </w:pPr>
-      <w:r>
-        <w:t xml:space="preserve">      body: JSON.stringify({       //  Convert object to a string</w:t>
-      </w:r>
-    </w:p>
-    <w:p>
-      <w:pPr>
-        <w:pStyle w:val="Code"/>
-        <w:ind w:left="360"/>
-      </w:pPr>
-      <w:r>
-        <w:t xml:space="preserve">        author: fD(this.refs.author).value,</w:t>
-      </w:r>
-    </w:p>
-    <w:p>
-      <w:pPr>
-        <w:pStyle w:val="Code"/>
-        <w:ind w:left="360"/>
-      </w:pPr>
-      <w:r>
-        <w:t xml:space="preserve">        text: fD(this.refs.text).value,</w:t>
-      </w:r>
-    </w:p>
-    <w:p>
-      <w:pPr>
-        <w:pStyle w:val="Code"/>
-        <w:ind w:left="360"/>
-      </w:pPr>
-      <w:r>
-        <w:t xml:space="preserve">      })</w:t>
-      </w:r>
-    </w:p>
-    <w:p>
-      <w:pPr>
-        <w:pStyle w:val="Code"/>
-        <w:ind w:left="360"/>
-      </w:pPr>
-      <w:r>
-        <w:t xml:space="preserve">    }).then((response)=&gt;{</w:t>
-      </w:r>
-    </w:p>
-    <w:p>
-      <w:pPr>
-        <w:pStyle w:val="Code"/>
-        <w:ind w:left="360"/>
-      </w:pPr>
-      <w:r>
-        <w:t xml:space="preserve">      this.props.loadPosts()   // On response, trigger fetching of the list of posts</w:t>
-      </w:r>
-    </w:p>
-    <w:p>
-      <w:pPr>
-        <w:pStyle w:val="Code"/>
-        <w:ind w:left="360"/>
-      </w:pPr>
-      <w:r>
-        <w:t xml:space="preserve">    })</w:t>
-      </w:r>
-    </w:p>
-    <w:p>
-      <w:pPr>
-        <w:pStyle w:val="Code"/>
-        <w:ind w:left="360"/>
-      </w:pPr>
-      <w:r>
-        <w:t xml:space="preserve">  },</w:t>
-      </w:r>
-    </w:p>
-    <w:p>
-      <w:pPr>
-        <w:pStyle w:val="Code"/>
-        <w:ind w:left="360"/>
-      </w:pPr>
-      <w:r>
-        <w:t xml:space="preserve">  render() {</w:t>
-      </w:r>
-    </w:p>
-    <w:p>
-      <w:pPr>
-        <w:pStyle w:val="Code"/>
-        <w:ind w:left="360"/>
-      </w:pPr>
-      <w:r>
-        <w:t xml:space="preserve">    return (</w:t>
-      </w:r>
-    </w:p>
-    <w:p>
-      <w:pPr>
-        <w:pStyle w:val="Code"/>
-        <w:ind w:left="360"/>
-      </w:pPr>
-      <w:r>
-        <w:t xml:space="preserve">      &lt;form onSubmit={this.handleSubmit}&gt;</w:t>
-      </w:r>
-    </w:p>
-    <w:p>
-      <w:pPr>
-        <w:pStyle w:val="Code"/>
-        <w:ind w:left="360"/>
-      </w:pPr>
-      <w:r>
-        <w:t xml:space="preserve">        &lt;input name="author" type="text" ref="author" placeholder="Peter"/&gt;</w:t>
-      </w:r>
-    </w:p>
-    <w:p>
-      <w:pPr>
-        <w:pStyle w:val="Code"/>
-        <w:ind w:left="360"/>
-      </w:pPr>
-      <w:r>
-        <w:t xml:space="preserve">        &lt;input name="text" type="text" ref="text" placeholder="I'm learning Node.js!"/ &gt;</w:t>
-      </w:r>
-    </w:p>
-    <w:p>
-      <w:pPr>
-        <w:pStyle w:val="Code"/>
-        <w:ind w:left="360"/>
-      </w:pPr>
-      <w:r>
-        <w:t xml:space="preserve">        &lt;input type="submit"/&gt;</w:t>
-      </w:r>
-    </w:p>
-    <w:p>
-      <w:pPr>
-        <w:pStyle w:val="Code"/>
-        <w:ind w:left="360"/>
-      </w:pPr>
-      <w:r>
-        <w:t xml:space="preserve">      &lt;/form&gt;</w:t>
-      </w:r>
-    </w:p>
-    <w:p>
-      <w:pPr>
-        <w:pStyle w:val="Code"/>
-        <w:ind w:left="360"/>
-      </w:pPr>
-      <w:r>
-        <w:t xml:space="preserve">    )</w:t>
-      </w:r>
-    </w:p>
-    <w:p>
-      <w:pPr>
-        <w:pStyle w:val="Code"/>
-        <w:ind w:left="360"/>
-      </w:pPr>
-      <w:r>
-        <w:t xml:space="preserve">  }</w:t>
-      </w:r>
-    </w:p>
-    <w:p>
-      <w:pPr>
-        <w:pStyle w:val="Code"/>
-        <w:ind w:left="360"/>
-      </w:pPr>
-      <w:r>
-        <w:t>})</w:t>
+      <w:r>
+        <w:rPr>
+          <w:rFonts w:ascii="Courier" w:hAnsi="Courier"/>
+        </w:rPr>
+        <w:t>js</w:t>
+      </w:r>
+      <w:r>
+        <w:t xml:space="preserve"> into </w:t>
+      </w:r>
+      <w:r>
+        <w:rPr>
+          <w:rFonts w:ascii="Courier" w:hAnsi="Courier"/>
+        </w:rPr>
+        <w:t>public/</w:t>
+      </w:r>
+      <w:proofErr w:type="spellStart"/>
+      <w:r>
+        <w:rPr>
+          <w:rFonts w:ascii="Courier" w:hAnsi="Courier"/>
+        </w:rPr>
+        <w:t>js</w:t>
+      </w:r>
+      <w:proofErr w:type="spellEnd"/>
+      <w:r>
+        <w:t xml:space="preserve">. Now, create </w:t>
+      </w:r>
+      <w:r>
+        <w:t xml:space="preserve">the file </w:t>
+      </w:r>
+      <w:r>
+        <w:rPr>
+          <w:rFonts w:ascii="Courier" w:hAnsi="Courier"/>
+        </w:rPr>
+        <w:t>index.html</w:t>
+      </w:r>
+      <w:r>
+        <w:t xml:space="preserve"> in public.</w:t>
       </w:r>
     </w:p>
     <w:p>
@@ -2348,599 +3357,73 @@
         <w:spacing w:before="220"/>
       </w:pPr>
       <w:r>
-        <w:t xml:space="preserve">Immediately after </w:t>
+        <w:t xml:space="preserve">Your index.html file needs </w:t>
+      </w:r>
+      <w:r>
+        <w:t xml:space="preserve">a few script tags for React, React DOM and fetch </w:t>
       </w:r>
       <w:proofErr w:type="spellStart"/>
       <w:r>
-        <w:t>AddPost</w:t>
+        <w:t>polyfill</w:t>
       </w:r>
       <w:proofErr w:type="spellEnd"/>
       <w:r>
-        <w:t xml:space="preserve">, we define </w:t>
+        <w:t>. In the body</w:t>
+      </w:r>
+      <w:r>
+        <w:t xml:space="preserve"> </w:t>
+      </w:r>
+      <w:r>
+        <w:t xml:space="preserve">create a </w:t>
+      </w:r>
+      <w:r>
+        <w:rPr>
+          <w:rFonts w:ascii="Courier" w:hAnsi="Courier"/>
+        </w:rPr>
+        <w:t>&lt;div&gt;</w:t>
+      </w:r>
+      <w:r>
+        <w:t xml:space="preserve"> with ID app and a script tag which includes </w:t>
       </w:r>
       <w:proofErr w:type="spellStart"/>
       <w:r>
-        <w:t>PostList</w:t>
+        <w:rPr>
+          <w:rFonts w:ascii="Courier" w:hAnsi="Courier"/>
+        </w:rPr>
+        <w:t>js</w:t>
       </w:r>
       <w:proofErr w:type="spellEnd"/>
       <w:r>
-        <w:t xml:space="preserve"> component. It's rather simple as it has only one method </w:t>
-      </w:r>
-      <w:proofErr w:type="gramStart"/>
-      <w:r>
-        <w:rPr>
-          <w:rFonts w:ascii="Courier" w:hAnsi="Courier"/>
-        </w:rPr>
-        <w:t>render(</w:t>
-      </w:r>
-      <w:proofErr w:type="gramEnd"/>
-      <w:r>
-        <w:rPr>
-          <w:rFonts w:ascii="Courier" w:hAnsi="Courier"/>
-        </w:rPr>
-        <w:t>)</w:t>
-      </w:r>
-      <w:r>
-        <w:t xml:space="preserve"> in which it uses conditions to either show </w:t>
-      </w:r>
-      <w:r>
-        <w:rPr>
-          <w:i/>
-        </w:rPr>
-        <w:t>Loading...</w:t>
-      </w:r>
-      <w:r>
-        <w:t xml:space="preserve"> (when GET /posts request is being made), or </w:t>
-      </w:r>
-      <w:r>
-        <w:rPr>
-          <w:i/>
-        </w:rPr>
-        <w:t>No posts yet</w:t>
-      </w:r>
-      <w:r>
-        <w:t xml:space="preserve"> (when response has no posts). When rendering the list itself, we are using </w:t>
-      </w:r>
-      <w:proofErr w:type="gramStart"/>
-      <w:r>
-        <w:rPr>
-          <w:rFonts w:ascii="Courier" w:hAnsi="Courier"/>
-        </w:rPr>
-        <w:t>map(</w:t>
-      </w:r>
-      <w:proofErr w:type="gramEnd"/>
-      <w:r>
-        <w:rPr>
-          <w:rFonts w:ascii="Courier" w:hAnsi="Courier"/>
-        </w:rPr>
-        <w:t>)</w:t>
-      </w:r>
-      <w:r>
-        <w:t xml:space="preserve"> with the key attribute for the Post component. Key will help React to find a particular row faster. </w:t>
+        <w:rPr>
+          <w:rFonts w:ascii="Courier" w:hAnsi="Courier"/>
+        </w:rPr>
+        <w:t>/bundle.js</w:t>
+      </w:r>
+      <w:r>
+        <w:t xml:space="preserve">. We don't create </w:t>
       </w:r>
       <w:proofErr w:type="spellStart"/>
       <w:r>
         <w:rPr>
           <w:rFonts w:ascii="Courier" w:hAnsi="Courier"/>
         </w:rPr>
-        <w:t>RowKey</w:t>
+        <w:t>js</w:t>
       </w:r>
       <w:proofErr w:type="spellEnd"/>
       <w:r>
-        <w:t xml:space="preserve"> from Azure Table is what we can use for unique value. The main post data such as author and text is not rendered here, but in Post.</w:t>
-      </w:r>
-    </w:p>
-    <w:p>
-      <w:pPr>
-        <w:pStyle w:val="Code"/>
-        <w:ind w:left="360"/>
-      </w:pPr>
-      <w:r>
-        <w:t>let PostList = React.createClass({</w:t>
-      </w:r>
-    </w:p>
-    <w:p>
-      <w:pPr>
-        <w:pStyle w:val="Code"/>
-        <w:ind w:left="360"/>
-      </w:pPr>
-      <w:r>
-        <w:t xml:space="preserve">  render() {</w:t>
-      </w:r>
-    </w:p>
-    <w:p>
-      <w:pPr>
-        <w:pStyle w:val="Code"/>
-        <w:ind w:left="360"/>
-      </w:pPr>
-      <w:r>
-        <w:t xml:space="preserve">    if (this.props.posts == null) return &lt;div&gt;Loading...&lt;/div&gt;</w:t>
-      </w:r>
-    </w:p>
-    <w:p>
-      <w:pPr>
-        <w:pStyle w:val="Code"/>
-        <w:ind w:left="360"/>
-      </w:pPr>
-      <w:r>
-        <w:t xml:space="preserve">    if (this.props.posts.length == 0) return &lt;div&gt;No posts yet&lt;/div&gt;</w:t>
-      </w:r>
-    </w:p>
-    <w:p>
-      <w:pPr>
-        <w:pStyle w:val="Code"/>
-        <w:ind w:left="360"/>
-      </w:pPr>
-      <w:r>
-        <w:t xml:space="preserve">    return (</w:t>
-      </w:r>
-    </w:p>
-    <w:p>
-      <w:pPr>
-        <w:pStyle w:val="Code"/>
-        <w:ind w:left="360"/>
-      </w:pPr>
-      <w:r>
-        <w:t xml:space="preserve">      &lt;div&gt;</w:t>
-      </w:r>
-    </w:p>
-    <w:p>
-      <w:pPr>
-        <w:pStyle w:val="Code"/>
-        <w:ind w:left="360"/>
-      </w:pPr>
-      <w:r>
-        <w:t xml:space="preserve">        {this.props.posts.map((post)=&gt;{</w:t>
-      </w:r>
-    </w:p>
-    <w:p>
-      <w:pPr>
-        <w:pStyle w:val="Code"/>
-        <w:ind w:left="360"/>
-      </w:pPr>
-      <w:r>
-        <w:t xml:space="preserve">          return &lt;Post key={post.RowKey._} post={post} loadPosts={this.props.loadPosts}/&gt;</w:t>
-      </w:r>
-    </w:p>
-    <w:p>
-      <w:pPr>
-        <w:pStyle w:val="Code"/>
-        <w:ind w:left="360"/>
-      </w:pPr>
-      <w:r>
-        <w:t xml:space="preserve">        })}</w:t>
-      </w:r>
-    </w:p>
-    <w:p>
-      <w:pPr>
-        <w:pStyle w:val="Code"/>
-        <w:ind w:left="360"/>
-      </w:pPr>
-      <w:r>
-        <w:t xml:space="preserve">      &lt;/div&gt;</w:t>
-      </w:r>
-    </w:p>
-    <w:p>
-      <w:pPr>
-        <w:pStyle w:val="Code"/>
-        <w:ind w:left="360"/>
-      </w:pPr>
-      <w:r>
-        <w:t xml:space="preserve">    )</w:t>
-      </w:r>
-    </w:p>
-    <w:p>
-      <w:pPr>
-        <w:pStyle w:val="Code"/>
-        <w:ind w:left="360"/>
-      </w:pPr>
-      <w:r>
-        <w:t xml:space="preserve">  }</w:t>
-      </w:r>
-    </w:p>
-    <w:p>
-      <w:pPr>
-        <w:pStyle w:val="Code"/>
-        <w:ind w:left="360"/>
-      </w:pPr>
-      <w:r>
-        <w:t>})</w:t>
-      </w:r>
-    </w:p>
-    <w:p>
-      <w:pPr>
-        <w:spacing w:before="220"/>
-      </w:pPr>
-      <w:r>
-        <w:lastRenderedPageBreak/>
-        <w:t xml:space="preserve">Finally, we need to implement one last component. It's an individual post component which will have a DELETE call to the API. In the </w:t>
-      </w:r>
-      <w:proofErr w:type="gramStart"/>
-      <w:r>
-        <w:rPr>
-          <w:rFonts w:ascii="Courier" w:hAnsi="Courier"/>
-        </w:rPr>
-        <w:t>render(</w:t>
-      </w:r>
-      <w:proofErr w:type="gramEnd"/>
-      <w:r>
-        <w:rPr>
-          <w:rFonts w:ascii="Courier" w:hAnsi="Courier"/>
-        </w:rPr>
-        <w:t>)</w:t>
-      </w:r>
-      <w:r>
-        <w:t xml:space="preserve"> function, it displays the post info such as author and text using Azure Table structure </w:t>
-      </w:r>
-      <w:r>
-        <w:rPr>
-          <w:rFonts w:ascii="Courier" w:hAnsi="Courier"/>
-        </w:rPr>
-        <w:t>author._</w:t>
-      </w:r>
-      <w:r>
-        <w:t xml:space="preserve"> and </w:t>
-      </w:r>
-      <w:r>
-        <w:rPr>
-          <w:rFonts w:ascii="Courier" w:hAnsi="Courier"/>
-        </w:rPr>
-        <w:t>text._</w:t>
-      </w:r>
-      <w:r>
-        <w:t xml:space="preserve">. The removal method is triggered by a click on the button due to the event handler </w:t>
-      </w:r>
-      <w:proofErr w:type="spellStart"/>
-      <w:r>
-        <w:rPr>
-          <w:rFonts w:ascii="Courier" w:hAnsi="Courier"/>
-        </w:rPr>
-        <w:t>onClick</w:t>
-      </w:r>
-      <w:proofErr w:type="spellEnd"/>
-      <w:r>
-        <w:t xml:space="preserve"> which we define in the </w:t>
-      </w:r>
-      <w:r>
-        <w:rPr>
-          <w:rFonts w:ascii="Courier" w:hAnsi="Courier"/>
-        </w:rPr>
-        <w:t>&lt;button&gt;</w:t>
-      </w:r>
-      <w:r>
-        <w:t>.</w:t>
-      </w:r>
-    </w:p>
-    <w:p>
-      <w:pPr>
-        <w:pStyle w:val="Code"/>
-        <w:ind w:left="360"/>
-      </w:pPr>
-      <w:r>
-        <w:t>let Post = React.createClass({</w:t>
-      </w:r>
-    </w:p>
-    <w:p>
-      <w:pPr>
-        <w:pStyle w:val="Code"/>
-        <w:ind w:left="360"/>
-      </w:pPr>
-      <w:r>
-        <w:t xml:space="preserve">  removePost() {</w:t>
-      </w:r>
-    </w:p>
-    <w:p>
-      <w:pPr>
-        <w:pStyle w:val="Code"/>
-        <w:ind w:left="360"/>
-      </w:pPr>
-      <w:r>
-        <w:t xml:space="preserve">    fetch(`${baseUrl}/posts/${this.props.post.RowKey._}`, {</w:t>
-      </w:r>
-    </w:p>
-    <w:p>
-      <w:pPr>
-        <w:pStyle w:val="Code"/>
-        <w:ind w:left="360"/>
-      </w:pPr>
-      <w:r>
-        <w:t xml:space="preserve">      method: 'DELETE',</w:t>
-      </w:r>
-    </w:p>
-    <w:p>
-      <w:pPr>
-        <w:pStyle w:val="Code"/>
-        <w:ind w:left="360"/>
-      </w:pPr>
-      <w:r>
-        <w:t xml:space="preserve">      headers: {</w:t>
-      </w:r>
-    </w:p>
-    <w:p>
-      <w:pPr>
-        <w:pStyle w:val="Code"/>
-        <w:ind w:left="360"/>
-      </w:pPr>
-      <w:r>
-        <w:t xml:space="preserve">        'Accept': 'application/json',</w:t>
-      </w:r>
-    </w:p>
-    <w:p>
-      <w:pPr>
-        <w:pStyle w:val="Code"/>
-        <w:ind w:left="360"/>
-      </w:pPr>
-      <w:r>
-        <w:t xml:space="preserve">        'Content-Type': 'application/json'</w:t>
-      </w:r>
-    </w:p>
-    <w:p>
-      <w:pPr>
-        <w:pStyle w:val="Code"/>
-        <w:ind w:left="360"/>
-      </w:pPr>
-      <w:r>
-        <w:t xml:space="preserve">    }}).then((response)=&gt;{</w:t>
-      </w:r>
-    </w:p>
-    <w:p>
-      <w:pPr>
-        <w:pStyle w:val="Code"/>
-        <w:ind w:left="360"/>
-      </w:pPr>
-      <w:r>
-        <w:t xml:space="preserve">      console.log(response)</w:t>
-      </w:r>
-    </w:p>
-    <w:p>
-      <w:pPr>
-        <w:pStyle w:val="Code"/>
-        <w:ind w:left="360"/>
-      </w:pPr>
-      <w:r>
-        <w:t xml:space="preserve">      this.props.loadPosts()</w:t>
-      </w:r>
-    </w:p>
-    <w:p>
-      <w:pPr>
-        <w:pStyle w:val="Code"/>
-        <w:ind w:left="360"/>
-      </w:pPr>
-      <w:r>
-        <w:t xml:space="preserve">    })</w:t>
-      </w:r>
-    </w:p>
-    <w:p>
-      <w:pPr>
-        <w:pStyle w:val="Code"/>
-        <w:ind w:left="360"/>
-      </w:pPr>
-      <w:r>
-        <w:t xml:space="preserve">  },</w:t>
-      </w:r>
-    </w:p>
-    <w:p>
-      <w:pPr>
-        <w:pStyle w:val="Code"/>
-        <w:ind w:left="360"/>
-      </w:pPr>
-      <w:r>
-        <w:t xml:space="preserve">  render() {</w:t>
-      </w:r>
-    </w:p>
-    <w:p>
-      <w:pPr>
-        <w:pStyle w:val="Code"/>
-        <w:ind w:left="360"/>
-      </w:pPr>
-      <w:r>
-        <w:t xml:space="preserve">    let post = this.props.post</w:t>
-      </w:r>
-    </w:p>
-    <w:p>
-      <w:pPr>
-        <w:pStyle w:val="Code"/>
-        <w:ind w:left="360"/>
-      </w:pPr>
-      <w:r>
-        <w:t xml:space="preserve">    return &lt;div&gt;&lt;h2&gt;{post.text._}&lt;/h2&gt; by {post.author._} &lt;button onClick={this.removePost}&gt;remove&lt;/button&gt;&lt;/div&gt;</w:t>
-      </w:r>
-    </w:p>
-    <w:p>
-      <w:pPr>
-        <w:pStyle w:val="Code"/>
-        <w:ind w:left="360"/>
-      </w:pPr>
-      <w:r>
-        <w:t xml:space="preserve">  }</w:t>
-      </w:r>
-    </w:p>
-    <w:p>
-      <w:pPr>
-        <w:pStyle w:val="Code"/>
-        <w:ind w:left="360"/>
-      </w:pPr>
-      <w:r>
-        <w:t>})</w:t>
-      </w:r>
-    </w:p>
-    <w:p>
-      <w:pPr>
-        <w:pStyle w:val="Code"/>
-        <w:ind w:left="360"/>
-      </w:pPr>
-    </w:p>
-    <w:p>
-      <w:pPr>
-        <w:pStyle w:val="Code"/>
-        <w:ind w:left="360"/>
-      </w:pPr>
-      <w:r>
-        <w:t>ReactDOM.render(&lt;App/&gt;, document.getElementById('app'))</w:t>
-      </w:r>
-    </w:p>
-    <w:p>
-      <w:pPr>
-        <w:spacing w:before="220"/>
-      </w:pPr>
-      <w:r>
-        <w:t>One more thing that we need to do before trying to run this app is to create an HTML file. Open Explorer or Finder or do it in your terminal / command prompt window. We need to create</w:t>
-      </w:r>
-      <w:r>
-        <w:t xml:space="preserve"> a folder named</w:t>
-      </w:r>
-      <w:r>
-        <w:t xml:space="preserve"> </w:t>
-      </w:r>
-      <w:r>
-        <w:t>‘</w:t>
-      </w:r>
-      <w:r>
-        <w:t>public</w:t>
-      </w:r>
-      <w:r>
-        <w:t>’</w:t>
-      </w:r>
-      <w:r>
-        <w:t xml:space="preserve"> and then</w:t>
-      </w:r>
-      <w:r>
-        <w:t xml:space="preserve"> a folder</w:t>
-      </w:r>
-      <w:r>
-        <w:t xml:space="preserve"> </w:t>
-      </w:r>
-      <w:r>
-        <w:t>‘</w:t>
-      </w:r>
-      <w:proofErr w:type="spellStart"/>
-      <w:r>
-        <w:t>js</w:t>
-      </w:r>
-      <w:proofErr w:type="spellEnd"/>
-      <w:r>
-        <w:t>’ as a subdirectory of</w:t>
-      </w:r>
-      <w:r>
-        <w:t xml:space="preserve"> </w:t>
-      </w:r>
-      <w:r>
-        <w:t>‘</w:t>
-      </w:r>
-      <w:r>
-        <w:t>public</w:t>
-      </w:r>
-      <w:r>
-        <w:t>.’ P</w:t>
-      </w:r>
-      <w:r>
-        <w:t xml:space="preserve">ut </w:t>
-      </w:r>
-      <w:r>
-        <w:rPr>
-          <w:rFonts w:ascii="Courier" w:hAnsi="Courier"/>
-        </w:rPr>
-        <w:t>fetch</w:t>
-      </w:r>
-      <w:r>
-        <w:rPr>
-          <w:rFonts w:ascii="Courier" w:hAnsi="Courier"/>
-        </w:rPr>
-        <w:t>.</w:t>
-      </w:r>
-      <w:r>
-        <w:rPr>
-          <w:rFonts w:ascii="Courier" w:hAnsi="Courier"/>
-        </w:rPr>
-        <w:t>js</w:t>
-      </w:r>
-      <w:r>
-        <w:t xml:space="preserve"> into </w:t>
-      </w:r>
-      <w:r>
-        <w:rPr>
-          <w:rFonts w:ascii="Courier" w:hAnsi="Courier"/>
-        </w:rPr>
-        <w:t>public/</w:t>
-      </w:r>
-      <w:proofErr w:type="spellStart"/>
-      <w:r>
-        <w:rPr>
-          <w:rFonts w:ascii="Courier" w:hAnsi="Courier"/>
-        </w:rPr>
-        <w:t>js</w:t>
-      </w:r>
-      <w:proofErr w:type="spellEnd"/>
-      <w:r>
-        <w:t xml:space="preserve">. Now, create </w:t>
-      </w:r>
-      <w:r>
-        <w:rPr>
-          <w:rFonts w:ascii="Courier" w:hAnsi="Courier"/>
-        </w:rPr>
-        <w:t>index.html</w:t>
-      </w:r>
-      <w:r>
-        <w:t xml:space="preserve"> in public.</w:t>
-      </w:r>
-    </w:p>
-    <w:p>
-      <w:pPr>
-        <w:spacing w:before="220"/>
-      </w:pPr>
-      <w:r>
-        <w:t xml:space="preserve">It will have a few script tags for React, React DOM and fetch </w:t>
-      </w:r>
-      <w:proofErr w:type="spellStart"/>
-      <w:r>
-        <w:t>polyfill</w:t>
-      </w:r>
-      <w:proofErr w:type="spellEnd"/>
-      <w:r>
-        <w:t xml:space="preserve">. In the body, make sure to create a </w:t>
-      </w:r>
-      <w:r>
-        <w:rPr>
-          <w:rFonts w:ascii="Courier" w:hAnsi="Courier"/>
-        </w:rPr>
-        <w:t>&lt;div&gt;</w:t>
-      </w:r>
-      <w:r>
-        <w:t xml:space="preserve"> with ID app and a script tag which includes </w:t>
-      </w:r>
-      <w:proofErr w:type="spellStart"/>
-      <w:r>
-        <w:rPr>
-          <w:rFonts w:ascii="Courier" w:hAnsi="Courier"/>
-        </w:rPr>
-        <w:t>js</w:t>
-      </w:r>
-      <w:proofErr w:type="spellEnd"/>
-      <w:r>
         <w:rPr>
           <w:rFonts w:ascii="Courier" w:hAnsi="Courier"/>
         </w:rPr>
         <w:t>/bundle.js</w:t>
       </w:r>
       <w:r>
-        <w:t xml:space="preserve">. We don't create </w:t>
-      </w:r>
-      <w:proofErr w:type="spellStart"/>
-      <w:r>
-        <w:rPr>
-          <w:rFonts w:ascii="Courier" w:hAnsi="Courier"/>
-        </w:rPr>
-        <w:t>js</w:t>
-      </w:r>
-      <w:proofErr w:type="spellEnd"/>
-      <w:r>
-        <w:rPr>
-          <w:rFonts w:ascii="Courier" w:hAnsi="Courier"/>
-        </w:rPr>
-        <w:t>/bundle.js</w:t>
-      </w:r>
-      <w:r>
-        <w:t xml:space="preserve"> manually. Babel will do this for us when we run </w:t>
+        <w:t xml:space="preserve"> manually</w:t>
+      </w:r>
+      <w:r>
+        <w:t xml:space="preserve"> because b</w:t>
+      </w:r>
+      <w:r>
+        <w:t xml:space="preserve">abel will do this for us when we run </w:t>
       </w:r>
       <w:proofErr w:type="spellStart"/>
       <w:r>
@@ -3021,6 +3504,14 @@
     </w:p>
     <w:p>
       <w:pPr>
+        <w:spacing w:before="220"/>
+      </w:pPr>
+      <w:r>
+        <w:t>Add the following code to your index.html file</w:t>
+      </w:r>
+    </w:p>
+    <w:p>
+      <w:pPr>
         <w:pStyle w:val="Code"/>
         <w:ind w:left="360"/>
       </w:pPr>
@@ -3052,6 +3543,7 @@
         <w:ind w:left="360"/>
       </w:pPr>
       <w:r>
+        <w:lastRenderedPageBreak/>
         <w:t xml:space="preserve">  &lt;script src="js/react.js"&gt;&lt;/script&gt;</w:t>
       </w:r>
     </w:p>
@@ -3138,7 +3630,10 @@
         <w:spacing w:before="220"/>
       </w:pPr>
       <w:r>
-        <w:t xml:space="preserve">At this point, we are almost ready to run the app. We just need to tell our Express server to act as a web server for HTML, JS and CSS files, not just as a REST API. To do so, we are going to apply static middleware: </w:t>
+        <w:t>We</w:t>
+      </w:r>
+      <w:r>
+        <w:t xml:space="preserve"> are almost ready to run the app. We need to tell our Express server to act as a web server for HTML, JS and CSS files, not just as a REST API. To do so, we apply static middleware: </w:t>
       </w:r>
       <w:proofErr w:type="spellStart"/>
       <w:r>
@@ -3171,11 +3666,13 @@
         <w:t>('public'))</w:t>
       </w:r>
       <w:r>
-        <w:t xml:space="preserve">. In this statement, public is the folder which has our static files. Any file requested by a browser which is in that folder will be server to the </w:t>
-      </w:r>
-      <w:r>
-        <w:lastRenderedPageBreak/>
-        <w:t xml:space="preserve">browser. We don't need to do anything manually for </w:t>
+        <w:t>. In this statement, public is the folder which has our static files. Any file requested by a browser in that folder will be serve</w:t>
+      </w:r>
+      <w:r>
+        <w:t>d</w:t>
+      </w:r>
+      <w:r>
+        <w:t xml:space="preserve"> to the browser. We don't need to do anything manually for </w:t>
       </w:r>
       <w:r>
         <w:rPr>
@@ -3193,98 +3690,130 @@
         <w:t>bundle.js</w:t>
       </w:r>
       <w:r>
-        <w:t xml:space="preserve"> since they are already in (or will be) in public. Let's apply this new middleware right after we create instance of Express server</w:t>
-      </w:r>
-      <w:r>
-        <w:t xml:space="preserve"> inside app.js</w:t>
-      </w:r>
-      <w:r>
-        <w:t>:</w:t>
-      </w:r>
-    </w:p>
-    <w:p>
-      <w:pPr>
-        <w:pStyle w:val="Code"/>
-        <w:ind w:left="360"/>
-      </w:pPr>
-      <w:r>
-        <w:t>var app = express()</w:t>
-      </w:r>
-    </w:p>
-    <w:p>
-      <w:pPr>
-        <w:pStyle w:val="Code"/>
-        <w:ind w:left="360"/>
-      </w:pPr>
-      <w:r>
-        <w:t>app.use(express.static('public'))</w:t>
-      </w:r>
-    </w:p>
-    <w:p>
-      <w:pPr>
-        <w:pStyle w:val="Code"/>
-        <w:ind w:left="360"/>
-      </w:pPr>
-      <w:r>
-        <w:t>app.use(bodyParser.json())</w:t>
-      </w:r>
-    </w:p>
-    <w:p>
-      <w:pPr>
-        <w:spacing w:before="220"/>
-      </w:pPr>
-      <w:r>
-        <w:t xml:space="preserve">At last, go to the terminal and run </w:t>
-      </w:r>
-      <w:proofErr w:type="spellStart"/>
-      <w:r>
-        <w:rPr>
-          <w:rFonts w:ascii="Courier" w:hAnsi="Courier"/>
-        </w:rPr>
-        <w:t>npm</w:t>
-      </w:r>
-      <w:proofErr w:type="spellEnd"/>
-      <w:r>
-        <w:rPr>
-          <w:rFonts w:ascii="Courier" w:hAnsi="Courier"/>
-        </w:rPr>
-        <w:t xml:space="preserve"> run</w:t>
-      </w:r>
-      <w:r>
-        <w:t xml:space="preserve"> build </w:t>
-      </w:r>
-      <w:r>
-        <w:rPr>
-          <w:rFonts w:ascii="Courier" w:hAnsi="Courier"/>
-        </w:rPr>
-        <w:t xml:space="preserve">or </w:t>
-      </w:r>
-      <w:proofErr w:type="spellStart"/>
-      <w:r>
-        <w:rPr>
-          <w:rFonts w:ascii="Courier" w:hAnsi="Courier"/>
-        </w:rPr>
-        <w:t>npm</w:t>
-      </w:r>
-      <w:proofErr w:type="spellEnd"/>
-      <w:r>
-        <w:rPr>
-          <w:rFonts w:ascii="Courier" w:hAnsi="Courier"/>
-        </w:rPr>
-        <w:t xml:space="preserve"> run build-watch</w:t>
+        <w:t xml:space="preserve"> since they are already in (or will be) in public. Let's apply this new middleware right after we create</w:t>
+      </w:r>
+      <w:r>
+        <w:t xml:space="preserve"> an</w:t>
+      </w:r>
+      <w:r>
+        <w:t xml:space="preserve"> instance of Express server</w:t>
       </w:r>
       <w:r>
         <w:t xml:space="preserve"> </w:t>
+      </w:r>
+      <w:r>
+        <w:t xml:space="preserve">by adding the following code </w:t>
+      </w:r>
+      <w:r>
+        <w:t>inside app.js</w:t>
       </w:r>
       <w:bookmarkStart w:id="0" w:name="_GoBack"/>
       <w:bookmarkEnd w:id="0"/>
       <w:r>
-        <w:t xml:space="preserve">(recommended). You should see a newly created file </w:t>
+        <w:t>:</w:t>
+      </w:r>
+    </w:p>
+    <w:p>
+      <w:pPr>
+        <w:spacing w:before="220"/>
+      </w:pPr>
+    </w:p>
+    <w:p>
+      <w:pPr>
+        <w:pStyle w:val="Code"/>
+        <w:ind w:left="360"/>
+      </w:pPr>
+      <w:r>
+        <w:t>var app = express()</w:t>
+      </w:r>
+    </w:p>
+    <w:p>
+      <w:pPr>
+        <w:pStyle w:val="Code"/>
+        <w:ind w:left="360"/>
+      </w:pPr>
+      <w:r>
+        <w:t>app.use(express.static('public'))</w:t>
+      </w:r>
+    </w:p>
+    <w:p>
+      <w:pPr>
+        <w:pStyle w:val="Code"/>
+        <w:ind w:left="360"/>
+      </w:pPr>
+      <w:r>
+        <w:t>app.use(bodyParser.json())</w:t>
+      </w:r>
+    </w:p>
+    <w:p>
+      <w:pPr>
+        <w:spacing w:before="220"/>
+      </w:pPr>
+      <w:r>
+        <w:t>Go to</w:t>
+      </w:r>
+      <w:r>
+        <w:t xml:space="preserve"> the terminal and run </w:t>
       </w:r>
       <w:proofErr w:type="spellStart"/>
       <w:r>
         <w:rPr>
           <w:rFonts w:ascii="Courier" w:hAnsi="Courier"/>
+          <w:b/>
+          <w:i/>
+        </w:rPr>
+        <w:t>npm</w:t>
+      </w:r>
+      <w:proofErr w:type="spellEnd"/>
+      <w:r>
+        <w:rPr>
+          <w:rFonts w:ascii="Courier" w:hAnsi="Courier"/>
+          <w:b/>
+          <w:i/>
+        </w:rPr>
+        <w:t xml:space="preserve"> run</w:t>
+      </w:r>
+      <w:r>
+        <w:rPr>
+          <w:b/>
+          <w:i/>
+        </w:rPr>
+        <w:t xml:space="preserve"> build</w:t>
+      </w:r>
+      <w:r>
+        <w:t xml:space="preserve"> </w:t>
+      </w:r>
+      <w:r>
+        <w:rPr>
+          <w:rFonts w:ascii="Courier" w:hAnsi="Courier"/>
+        </w:rPr>
+        <w:t xml:space="preserve">or </w:t>
+      </w:r>
+      <w:proofErr w:type="spellStart"/>
+      <w:r>
+        <w:rPr>
+          <w:rFonts w:ascii="Courier" w:hAnsi="Courier"/>
+          <w:b/>
+          <w:i/>
+        </w:rPr>
+        <w:t>npm</w:t>
+      </w:r>
+      <w:proofErr w:type="spellEnd"/>
+      <w:r>
+        <w:rPr>
+          <w:rFonts w:ascii="Courier" w:hAnsi="Courier"/>
+          <w:b/>
+          <w:i/>
+        </w:rPr>
+        <w:t xml:space="preserve"> run build-watch</w:t>
+      </w:r>
+      <w:r>
+        <w:t xml:space="preserve"> (recommended). You should see a newly created file </w:t>
+      </w:r>
+      <w:proofErr w:type="spellStart"/>
+      <w:r>
+        <w:rPr>
+          <w:rFonts w:ascii="Courier" w:hAnsi="Courier"/>
         </w:rPr>
         <w:t>js</w:t>
       </w:r>
@@ -3304,7 +3833,10 @@
         <w:spacing w:before="220"/>
       </w:pPr>
       <w:r>
-        <w:t>Now, open a new terminal window and launch the serve</w:t>
+        <w:t>O</w:t>
+      </w:r>
+      <w:r>
+        <w:t>pen a new terminal window and launch the serve</w:t>
       </w:r>
       <w:r>
         <w:t>r</w:t>
@@ -3314,11 +3846,28 @@
       </w:r>
       <w:proofErr w:type="spellStart"/>
       <w:r>
+        <w:rPr>
+          <w:b/>
+          <w:i/>
+        </w:rPr>
         <w:t>npm</w:t>
       </w:r>
       <w:proofErr w:type="spellEnd"/>
       <w:r>
-        <w:t xml:space="preserve"> start. Go to http://localhost:3000 and observe the app as shown in the screenshot below.</w:t>
+        <w:rPr>
+          <w:b/>
+          <w:i/>
+        </w:rPr>
+        <w:t xml:space="preserve"> start</w:t>
+      </w:r>
+      <w:r>
+        <w:t xml:space="preserve">. Go to http://localhost:3000 and </w:t>
+      </w:r>
+      <w:r>
+        <w:t xml:space="preserve">you should see something similar to the </w:t>
+      </w:r>
+      <w:r>
+        <w:t>screenshot below.</w:t>
       </w:r>
     </w:p>
     <w:p>
@@ -3330,6 +3879,7 @@
           <w:noProof/>
           <w:lang w:eastAsia="zh-CN"/>
         </w:rPr>
+        <w:lastRenderedPageBreak/>
         <w:drawing>
           <wp:inline distT="0" distB="0" distL="0" distR="0" wp14:anchorId="7E59BF36" wp14:editId="4BA96534">
             <wp:extent cx="5943600" cy="4986655"/>
@@ -3385,10 +3935,31 @@
         <w:spacing w:before="220"/>
       </w:pPr>
       <w:r>
-        <w:t xml:space="preserve">Adding a new post will save it in the database in the </w:t>
-      </w:r>
-      <w:r>
-        <w:t>cloud and show it on the screen as shown below.</w:t>
+        <w:t>Ad</w:t>
+      </w:r>
+      <w:r>
+        <w:t>d</w:t>
+      </w:r>
+      <w:r>
+        <w:t xml:space="preserve"> a new post</w:t>
+      </w:r>
+      <w:r>
+        <w:t xml:space="preserve">. It should be saved </w:t>
+      </w:r>
+      <w:r>
+        <w:t xml:space="preserve">in the database in the </w:t>
+      </w:r>
+      <w:r>
+        <w:t xml:space="preserve">cloud and </w:t>
+      </w:r>
+      <w:r>
+        <w:t xml:space="preserve">then appear </w:t>
+      </w:r>
+      <w:r>
+        <w:t xml:space="preserve">on the screen </w:t>
+      </w:r>
+      <w:r>
+        <w:t>similar to the screen shot below.</w:t>
       </w:r>
     </w:p>
     <w:p>
@@ -3456,7 +4027,7 @@
         <w:spacing w:before="220"/>
       </w:pPr>
       <w:r>
-        <w:t>Needless to say, clicking on remove should get rid of a particular post in this microblog app.</w:t>
+        <w:t>Remove your blog post to ensure the delete functionality works.</w:t>
       </w:r>
     </w:p>
     <w:p>
@@ -3464,7 +4035,16 @@
         <w:spacing w:before="220"/>
       </w:pPr>
       <w:r>
-        <w:t>Good job. You build a full stack JavaScript app using Node, Express, React and Azure Tables as a persistent NoSQL cloud data storage.</w:t>
+        <w:t>Congratulations!</w:t>
+      </w:r>
+      <w:r>
+        <w:t xml:space="preserve"> You buil</w:t>
+      </w:r>
+      <w:r>
+        <w:t>t</w:t>
+      </w:r>
+      <w:r>
+        <w:t xml:space="preserve"> a full stack JavaScript app using Node, Express, React and Azure Tables as a persistent NoSQL cloud data storage.</w:t>
       </w:r>
     </w:p>
     <w:p>
@@ -4353,6 +4933,119 @@
     </w:lvl>
   </w:abstractNum>
   <w:abstractNum w:abstractNumId="9">
+    <w:nsid w:val="384029C1"/>
+    <w:multiLevelType w:val="hybridMultilevel"/>
+    <w:tmpl w:val="F468BDE4"/>
+    <w:lvl w:ilvl="0" w:tplc="10090001">
+      <w:start w:val="1"/>
+      <w:numFmt w:val="bullet"/>
+      <w:lvlText w:val=""/>
+      <w:lvlJc w:val="left"/>
+      <w:pPr>
+        <w:ind w:left="720" w:hanging="360"/>
+      </w:pPr>
+      <w:rPr>
+        <w:rFonts w:ascii="Symbol" w:hAnsi="Symbol" w:hint="default"/>
+      </w:rPr>
+    </w:lvl>
+    <w:lvl w:ilvl="1" w:tplc="10090003" w:tentative="1">
+      <w:start w:val="1"/>
+      <w:numFmt w:val="bullet"/>
+      <w:lvlText w:val="o"/>
+      <w:lvlJc w:val="left"/>
+      <w:pPr>
+        <w:ind w:left="1440" w:hanging="360"/>
+      </w:pPr>
+      <w:rPr>
+        <w:rFonts w:ascii="Courier New" w:hAnsi="Courier New" w:cs="Courier New" w:hint="default"/>
+      </w:rPr>
+    </w:lvl>
+    <w:lvl w:ilvl="2" w:tplc="10090005" w:tentative="1">
+      <w:start w:val="1"/>
+      <w:numFmt w:val="bullet"/>
+      <w:lvlText w:val=""/>
+      <w:lvlJc w:val="left"/>
+      <w:pPr>
+        <w:ind w:left="2160" w:hanging="360"/>
+      </w:pPr>
+      <w:rPr>
+        <w:rFonts w:ascii="Wingdings" w:hAnsi="Wingdings" w:hint="default"/>
+      </w:rPr>
+    </w:lvl>
+    <w:lvl w:ilvl="3" w:tplc="10090001" w:tentative="1">
+      <w:start w:val="1"/>
+      <w:numFmt w:val="bullet"/>
+      <w:lvlText w:val=""/>
+      <w:lvlJc w:val="left"/>
+      <w:pPr>
+        <w:ind w:left="2880" w:hanging="360"/>
+      </w:pPr>
+      <w:rPr>
+        <w:rFonts w:ascii="Symbol" w:hAnsi="Symbol" w:hint="default"/>
+      </w:rPr>
+    </w:lvl>
+    <w:lvl w:ilvl="4" w:tplc="10090003" w:tentative="1">
+      <w:start w:val="1"/>
+      <w:numFmt w:val="bullet"/>
+      <w:lvlText w:val="o"/>
+      <w:lvlJc w:val="left"/>
+      <w:pPr>
+        <w:ind w:left="3600" w:hanging="360"/>
+      </w:pPr>
+      <w:rPr>
+        <w:rFonts w:ascii="Courier New" w:hAnsi="Courier New" w:cs="Courier New" w:hint="default"/>
+      </w:rPr>
+    </w:lvl>
+    <w:lvl w:ilvl="5" w:tplc="10090005" w:tentative="1">
+      <w:start w:val="1"/>
+      <w:numFmt w:val="bullet"/>
+      <w:lvlText w:val=""/>
+      <w:lvlJc w:val="left"/>
+      <w:pPr>
+        <w:ind w:left="4320" w:hanging="360"/>
+      </w:pPr>
+      <w:rPr>
+        <w:rFonts w:ascii="Wingdings" w:hAnsi="Wingdings" w:hint="default"/>
+      </w:rPr>
+    </w:lvl>
+    <w:lvl w:ilvl="6" w:tplc="10090001" w:tentative="1">
+      <w:start w:val="1"/>
+      <w:numFmt w:val="bullet"/>
+      <w:lvlText w:val=""/>
+      <w:lvlJc w:val="left"/>
+      <w:pPr>
+        <w:ind w:left="5040" w:hanging="360"/>
+      </w:pPr>
+      <w:rPr>
+        <w:rFonts w:ascii="Symbol" w:hAnsi="Symbol" w:hint="default"/>
+      </w:rPr>
+    </w:lvl>
+    <w:lvl w:ilvl="7" w:tplc="10090003" w:tentative="1">
+      <w:start w:val="1"/>
+      <w:numFmt w:val="bullet"/>
+      <w:lvlText w:val="o"/>
+      <w:lvlJc w:val="left"/>
+      <w:pPr>
+        <w:ind w:left="5760" w:hanging="360"/>
+      </w:pPr>
+      <w:rPr>
+        <w:rFonts w:ascii="Courier New" w:hAnsi="Courier New" w:cs="Courier New" w:hint="default"/>
+      </w:rPr>
+    </w:lvl>
+    <w:lvl w:ilvl="8" w:tplc="10090005" w:tentative="1">
+      <w:start w:val="1"/>
+      <w:numFmt w:val="bullet"/>
+      <w:lvlText w:val=""/>
+      <w:lvlJc w:val="left"/>
+      <w:pPr>
+        <w:ind w:left="6480" w:hanging="360"/>
+      </w:pPr>
+      <w:rPr>
+        <w:rFonts w:ascii="Wingdings" w:hAnsi="Wingdings" w:hint="default"/>
+      </w:rPr>
+    </w:lvl>
+  </w:abstractNum>
+  <w:abstractNum w:abstractNumId="10">
     <w:nsid w:val="3DF52049"/>
     <w:multiLevelType w:val="hybridMultilevel"/>
     <w:tmpl w:val="F09AC8DA"/>
@@ -4438,7 +5131,7 @@
       </w:pPr>
     </w:lvl>
   </w:abstractNum>
-  <w:abstractNum w:abstractNumId="10">
+  <w:abstractNum w:abstractNumId="11">
     <w:nsid w:val="431D6E73"/>
     <w:multiLevelType w:val="hybridMultilevel"/>
     <w:tmpl w:val="1A601C90"/>
@@ -4551,7 +5244,7 @@
       </w:rPr>
     </w:lvl>
   </w:abstractNum>
-  <w:abstractNum w:abstractNumId="11">
+  <w:abstractNum w:abstractNumId="12">
     <w:nsid w:val="4E0440B6"/>
     <w:multiLevelType w:val="hybridMultilevel"/>
     <w:tmpl w:val="949A48CA"/>
@@ -4664,7 +5357,7 @@
       </w:rPr>
     </w:lvl>
   </w:abstractNum>
-  <w:abstractNum w:abstractNumId="12">
+  <w:abstractNum w:abstractNumId="13">
     <w:nsid w:val="510E581F"/>
     <w:multiLevelType w:val="hybridMultilevel"/>
     <w:tmpl w:val="D3DACAB8"/>
@@ -4750,7 +5443,7 @@
       </w:pPr>
     </w:lvl>
   </w:abstractNum>
-  <w:abstractNum w:abstractNumId="13">
+  <w:abstractNum w:abstractNumId="14">
     <w:nsid w:val="54EA6883"/>
     <w:multiLevelType w:val="hybridMultilevel"/>
     <w:tmpl w:val="6D502E2E"/>
@@ -4836,7 +5529,7 @@
       </w:pPr>
     </w:lvl>
   </w:abstractNum>
-  <w:abstractNum w:abstractNumId="14">
+  <w:abstractNum w:abstractNumId="15">
     <w:nsid w:val="55E2761F"/>
     <w:multiLevelType w:val="hybridMultilevel"/>
     <w:tmpl w:val="F154C6B4"/>
@@ -4922,7 +5615,7 @@
       </w:pPr>
     </w:lvl>
   </w:abstractNum>
-  <w:abstractNum w:abstractNumId="15">
+  <w:abstractNum w:abstractNumId="16">
     <w:nsid w:val="5A10552C"/>
     <w:multiLevelType w:val="hybridMultilevel"/>
     <w:tmpl w:val="74B22CF2"/>
@@ -5011,7 +5704,7 @@
       </w:pPr>
     </w:lvl>
   </w:abstractNum>
-  <w:abstractNum w:abstractNumId="16">
+  <w:abstractNum w:abstractNumId="17">
     <w:nsid w:val="632428E8"/>
     <w:multiLevelType w:val="hybridMultilevel"/>
     <w:tmpl w:val="8BCA2768"/>
@@ -5100,7 +5793,7 @@
       </w:pPr>
     </w:lvl>
   </w:abstractNum>
-  <w:abstractNum w:abstractNumId="17">
+  <w:abstractNum w:abstractNumId="18">
     <w:nsid w:val="664C31E5"/>
     <w:multiLevelType w:val="hybridMultilevel"/>
     <w:tmpl w:val="D55CAF1E"/>
@@ -5189,7 +5882,7 @@
       </w:pPr>
     </w:lvl>
   </w:abstractNum>
-  <w:abstractNum w:abstractNumId="18">
+  <w:abstractNum w:abstractNumId="19">
     <w:nsid w:val="78EB23E0"/>
     <w:multiLevelType w:val="hybridMultilevel"/>
     <w:tmpl w:val="92961D4C"/>
@@ -5278,7 +5971,7 @@
       </w:pPr>
     </w:lvl>
   </w:abstractNum>
-  <w:abstractNum w:abstractNumId="19">
+  <w:abstractNum w:abstractNumId="20">
     <w:nsid w:val="7B134960"/>
     <w:multiLevelType w:val="hybridMultilevel"/>
     <w:tmpl w:val="482ACF50"/>
@@ -5391,7 +6084,7 @@
       </w:rPr>
     </w:lvl>
   </w:abstractNum>
-  <w:abstractNum w:abstractNumId="20">
+  <w:abstractNum w:abstractNumId="21">
     <w:nsid w:val="7F507219"/>
     <w:multiLevelType w:val="hybridMultilevel"/>
     <w:tmpl w:val="F3328900"/>
@@ -5478,52 +6171,52 @@
     </w:lvl>
   </w:abstractNum>
   <w:num w:numId="1">
-    <w:abstractNumId w:val="19"/>
+    <w:abstractNumId w:val="20"/>
   </w:num>
   <w:num w:numId="2">
-    <w:abstractNumId w:val="20"/>
+    <w:abstractNumId w:val="21"/>
   </w:num>
   <w:num w:numId="3">
-    <w:abstractNumId w:val="11"/>
+    <w:abstractNumId w:val="12"/>
   </w:num>
   <w:num w:numId="4">
     <w:abstractNumId w:val="4"/>
   </w:num>
   <w:num w:numId="5">
-    <w:abstractNumId w:val="12"/>
+    <w:abstractNumId w:val="13"/>
   </w:num>
   <w:num w:numId="6">
-    <w:abstractNumId w:val="16"/>
+    <w:abstractNumId w:val="17"/>
   </w:num>
   <w:num w:numId="7">
-    <w:abstractNumId w:val="18"/>
+    <w:abstractNumId w:val="19"/>
   </w:num>
   <w:num w:numId="8">
     <w:abstractNumId w:val="0"/>
   </w:num>
   <w:num w:numId="9">
-    <w:abstractNumId w:val="14"/>
+    <w:abstractNumId w:val="15"/>
   </w:num>
   <w:num w:numId="10">
     <w:abstractNumId w:val="2"/>
   </w:num>
   <w:num w:numId="11">
-    <w:abstractNumId w:val="13"/>
+    <w:abstractNumId w:val="14"/>
   </w:num>
   <w:num w:numId="12">
-    <w:abstractNumId w:val="9"/>
+    <w:abstractNumId w:val="10"/>
   </w:num>
   <w:num w:numId="13">
     <w:abstractNumId w:val="3"/>
   </w:num>
   <w:num w:numId="14">
-    <w:abstractNumId w:val="17"/>
+    <w:abstractNumId w:val="18"/>
   </w:num>
   <w:num w:numId="15">
     <w:abstractNumId w:val="1"/>
   </w:num>
   <w:num w:numId="16">
-    <w:abstractNumId w:val="15"/>
+    <w:abstractNumId w:val="16"/>
   </w:num>
   <w:num w:numId="17">
     <w:abstractNumId w:val="5"/>
@@ -5538,7 +6231,10 @@
     <w:abstractNumId w:val="6"/>
   </w:num>
   <w:num w:numId="21">
-    <w:abstractNumId w:val="10"/>
+    <w:abstractNumId w:val="11"/>
+  </w:num>
+  <w:num w:numId="22">
+    <w:abstractNumId w:val="9"/>
   </w:num>
 </w:numbering>
 </file>
@@ -6315,6 +7011,37 @@
       <w:color w:val="000000" w:themeColor="text1"/>
     </w:rPr>
   </w:style>
+  <w:style w:type="paragraph" w:styleId="DocumentMap">
+    <w:name w:val="Document Map"/>
+    <w:basedOn w:val="Normal"/>
+    <w:link w:val="DocumentMapChar"/>
+    <w:uiPriority w:val="99"/>
+    <w:semiHidden/>
+    <w:unhideWhenUsed/>
+    <w:rsid w:val="00695D2C"/>
+    <w:pPr>
+      <w:spacing w:after="0" w:line="240" w:lineRule="auto"/>
+    </w:pPr>
+    <w:rPr>
+      <w:rFonts w:ascii="Times New Roman" w:hAnsi="Times New Roman" w:cs="Times New Roman"/>
+      <w:sz w:val="24"/>
+      <w:szCs w:val="24"/>
+    </w:rPr>
+  </w:style>
+  <w:style w:type="character" w:customStyle="1" w:styleId="DocumentMapChar">
+    <w:name w:val="Document Map Char"/>
+    <w:basedOn w:val="DefaultParagraphFont"/>
+    <w:link w:val="DocumentMap"/>
+    <w:uiPriority w:val="99"/>
+    <w:semiHidden/>
+    <w:rsid w:val="00695D2C"/>
+    <w:rPr>
+      <w:rFonts w:ascii="Times New Roman" w:hAnsi="Times New Roman" w:cs="Times New Roman"/>
+      <w:color w:val="000000" w:themeColor="text1"/>
+      <w:sz w:val="24"/>
+      <w:szCs w:val="24"/>
+    </w:rPr>
+  </w:style>
 </w:styles>
 </file>
 
@@ -6584,7 +7311,7 @@
 </file>
 
 <file path=customXml/itemProps1.xml><?xml version="1.0" encoding="utf-8"?>
-<ds:datastoreItem xmlns:ds="http://schemas.openxmlformats.org/officeDocument/2006/customXml" ds:itemID="{C55CE441-7710-0E4D-A3DD-D49CB171BABD}">
+<ds:datastoreItem xmlns:ds="http://schemas.openxmlformats.org/officeDocument/2006/customXml" ds:itemID="{B7C30BC9-B6E9-4248-A2AC-F45480DE7413}">
   <ds:schemaRefs>
     <ds:schemaRef ds:uri="http://schemas.openxmlformats.org/officeDocument/2006/bibliography"/>
   </ds:schemaRefs>

</xml_diff>

<commit_message>
fixed file structure that excluded app.jsx, added link to final reference code
</commit_message>
<xml_diff>
--- a/Complimentary Course Content/Module2/Labs/Module 2 Lesson 7 Lab.docx
+++ b/Complimentary Course Content/Module2/Labs/Module 2 Lesson 7 Lab.docx
@@ -567,7 +567,6 @@
       <w:r>
         <w:rPr>
           <w:noProof/>
-          <w:lang w:eastAsia="zh-CN"/>
         </w:rPr>
         <w:lastRenderedPageBreak/>
         <w:drawing>
@@ -719,19 +718,25 @@
         </w:rPr>
         <w:t xml:space="preserve">    app.js</w:t>
       </w:r>
-    </w:p>
-    <w:p>
-      <w:pPr>
-        <w:pStyle w:val="Code"/>
-        <w:ind w:left="360"/>
+      <w:r>
         <w:rPr>
           <w:lang w:val="fr-CA"/>
         </w:rPr>
-      </w:pPr>
-      <w:r>
+        <w:t>x</w:t>
+      </w:r>
+    </w:p>
+    <w:p>
+      <w:pPr>
+        <w:pStyle w:val="Code"/>
+        <w:ind w:left="360"/>
         <w:rPr>
           <w:lang w:val="fr-CA"/>
         </w:rPr>
+      </w:pPr>
+      <w:r>
+        <w:rPr>
+          <w:lang w:val="fr-CA"/>
+        </w:rPr>
         <w:t xml:space="preserve">  /node_modules</w:t>
       </w:r>
     </w:p>
@@ -794,8 +799,6 @@
         </w:rPr>
         <w:t xml:space="preserve">      fetch</w:t>
       </w:r>
-      <w:bookmarkStart w:id="0" w:name="_GoBack"/>
-      <w:bookmarkEnd w:id="0"/>
       <w:r>
         <w:rPr>
           <w:lang w:val="fr-CA"/>
@@ -1296,24 +1299,13 @@
         <w:t>se</w:t>
       </w:r>
       <w:r>
-        <w:t xml:space="preserve"> new scripts use Babel command </w:t>
-      </w:r>
-      <w:proofErr w:type="spellStart"/>
-      <w:r>
-        <w:t xml:space="preserve">with </w:t>
-      </w:r>
-      <w:r>
-        <w:rPr>
-          <w:rFonts w:ascii="Courier" w:hAnsi="Courier"/>
-        </w:rPr>
-        <w:t>--out</w:t>
-      </w:r>
-      <w:proofErr w:type="spellEnd"/>
-      <w:r>
-        <w:rPr>
-          <w:rFonts w:ascii="Courier" w:hAnsi="Courier"/>
-        </w:rPr>
-        <w:t>-file</w:t>
+        <w:t xml:space="preserve"> new scripts use Babel command with </w:t>
+      </w:r>
+      <w:r>
+        <w:rPr>
+          <w:rFonts w:ascii="Courier" w:hAnsi="Courier"/>
+        </w:rPr>
+        <w:t>--out-file</w:t>
       </w:r>
       <w:r>
         <w:t xml:space="preserve"> and </w:t>
@@ -1438,7 +1430,6 @@
         <w:t xml:space="preserve">Make sure it's valid JSON, i.e., you have all the commas and all the double quotes in the right place. If you experience any type of issues while manually enhancing the </w:t>
       </w:r>
       <w:proofErr w:type="spellStart"/>
-      <w:proofErr w:type="gramStart"/>
       <w:r>
         <w:rPr>
           <w:rFonts w:ascii="Courier" w:hAnsi="Courier"/>
@@ -1446,9 +1437,19 @@
         <w:t>package.json</w:t>
       </w:r>
       <w:proofErr w:type="spellEnd"/>
-      <w:proofErr w:type="gramEnd"/>
-      <w:r>
-        <w:t xml:space="preserve"> file, refer to the final version in the source code for this lab</w:t>
+      <w:r>
+        <w:t xml:space="preserve"> file, refer to the </w:t>
+      </w:r>
+      <w:hyperlink r:id="rId14" w:history="1">
+        <w:r>
+          <w:rPr>
+            <w:rStyle w:val="Hyperlink"/>
+          </w:rPr>
+          <w:t>final version</w:t>
+        </w:r>
+      </w:hyperlink>
+      <w:r>
+        <w:t xml:space="preserve"> in the source code for this lab</w:t>
       </w:r>
       <w:r>
         <w:t xml:space="preserve"> for the correct code.</w:t>
@@ -1543,6 +1544,8 @@
       <w:r>
         <w:t>let App = React.createClass({</w:t>
       </w:r>
+      <w:bookmarkStart w:id="0" w:name="_GoBack"/>
+      <w:bookmarkEnd w:id="0"/>
     </w:p>
     <w:p>
       <w:pPr>
@@ -3466,7 +3469,7 @@
       <w:r>
         <w:t xml:space="preserve"> (only for old browsers), you can download them on the web: </w:t>
       </w:r>
-      <w:hyperlink r:id="rId14" w:history="1">
+      <w:hyperlink r:id="rId15" w:history="1">
         <w:r>
           <w:rPr>
             <w:rStyle w:val="Hyperlink"/>
@@ -3477,7 +3480,7 @@
       <w:r>
         <w:t xml:space="preserve">, </w:t>
       </w:r>
-      <w:hyperlink r:id="rId15" w:history="1">
+      <w:hyperlink r:id="rId16" w:history="1">
         <w:proofErr w:type="spellStart"/>
         <w:r>
           <w:rPr>
@@ -3490,7 +3493,7 @@
       <w:r>
         <w:t xml:space="preserve"> and </w:t>
       </w:r>
-      <w:hyperlink r:id="rId16" w:history="1">
+      <w:hyperlink r:id="rId17" w:history="1">
         <w:r>
           <w:rPr>
             <w:rStyle w:val="Hyperlink"/>
@@ -3883,7 +3886,6 @@
       <w:r>
         <w:rPr>
           <w:noProof/>
-          <w:lang w:eastAsia="zh-CN"/>
         </w:rPr>
         <w:lastRenderedPageBreak/>
         <w:drawing>
@@ -3904,7 +3906,7 @@
                     </pic:cNvPicPr>
                   </pic:nvPicPr>
                   <pic:blipFill>
-                    <a:blip r:embed="rId17">
+                    <a:blip r:embed="rId18">
                       <a:extLst>
                         <a:ext uri="{28A0092B-C50C-407E-A947-70E740481C1C}">
                           <a14:useLocalDpi xmlns:a14="http://schemas.microsoft.com/office/drawing/2010/main" val="0"/>
@@ -3975,7 +3977,6 @@
       <w:r>
         <w:rPr>
           <w:noProof/>
-          <w:lang w:eastAsia="zh-CN"/>
         </w:rPr>
         <w:lastRenderedPageBreak/>
         <w:drawing>
@@ -3996,7 +3997,7 @@
                     </pic:cNvPicPr>
                   </pic:nvPicPr>
                   <pic:blipFill>
-                    <a:blip r:embed="rId18">
+                    <a:blip r:embed="rId19">
                       <a:extLst>
                         <a:ext uri="{28A0092B-C50C-407E-A947-70E740481C1C}">
                           <a14:useLocalDpi xmlns:a14="http://schemas.microsoft.com/office/drawing/2010/main" val="0"/>
@@ -7317,7 +7318,7 @@
 </file>
 
 <file path=customXml/itemProps1.xml><?xml version="1.0" encoding="utf-8"?>
-<ds:datastoreItem xmlns:ds="http://schemas.openxmlformats.org/officeDocument/2006/customXml" ds:itemID="{D2479F35-30EE-6D41-9485-0520CBD3FA9A}">
+<ds:datastoreItem xmlns:ds="http://schemas.openxmlformats.org/officeDocument/2006/customXml" ds:itemID="{885CD36B-1541-7A42-845A-99FB84E76F8E}">
   <ds:schemaRefs>
     <ds:schemaRef ds:uri="http://schemas.openxmlformats.org/officeDocument/2006/bibliography"/>
   </ds:schemaRefs>

</xml_diff>